<commit_message>
Création de tous les constructeurs et accessers + preparation de methodes
</commit_message>
<xml_diff>
--- a/Ressources/Projet2 - Graphe.docx
+++ b/Ressources/Projet2 - Graphe.docx
@@ -1,6 +1,6 @@
 
 <file path=word/document.xml><?xml version="1.0" encoding="utf-8"?>
-<w:document xmlns:wpc="http://schemas.microsoft.com/office/word/2010/wordprocessingCanvas" xmlns:mc="http://schemas.openxmlformats.org/markup-compatibility/2006" xmlns:o="urn:schemas-microsoft-com:office:office" xmlns:r="http://schemas.openxmlformats.org/officeDocument/2006/relationships" xmlns:m="http://schemas.openxmlformats.org/officeDocument/2006/math" xmlns:v="urn:schemas-microsoft-com:vml" xmlns:wp14="http://schemas.microsoft.com/office/word/2010/wordprocessingDrawing" xmlns:wp="http://schemas.openxmlformats.org/drawingml/2006/wordprocessingDrawing" xmlns:w10="urn:schemas-microsoft-com:office:word" xmlns:w="http://schemas.openxmlformats.org/wordprocessingml/2006/main" xmlns:w14="http://schemas.microsoft.com/office/word/2010/wordml" xmlns:wpg="http://schemas.microsoft.com/office/word/2010/wordprocessingGroup" xmlns:wpi="http://schemas.microsoft.com/office/word/2010/wordprocessingInk" xmlns:wne="http://schemas.microsoft.com/office/word/2006/wordml" xmlns:wps="http://schemas.microsoft.com/office/word/2010/wordprocessingShape" mc:Ignorable="w14 wp14">
+<w:document xmlns:wpc="http://schemas.microsoft.com/office/word/2010/wordprocessingCanvas" xmlns:cx="http://schemas.microsoft.com/office/drawing/2014/chartex" xmlns:cx1="http://schemas.microsoft.com/office/drawing/2015/9/8/chartex" xmlns:cx2="http://schemas.microsoft.com/office/drawing/2015/10/21/chartex" xmlns:cx3="http://schemas.microsoft.com/office/drawing/2016/5/9/chartex" xmlns:cx4="http://schemas.microsoft.com/office/drawing/2016/5/10/chartex" xmlns:cx5="http://schemas.microsoft.com/office/drawing/2016/5/11/chartex" xmlns:cx6="http://schemas.microsoft.com/office/drawing/2016/5/12/chartex" xmlns:cx7="http://schemas.microsoft.com/office/drawing/2016/5/13/chartex" xmlns:cx8="http://schemas.microsoft.com/office/drawing/2016/5/14/chartex" xmlns:mc="http://schemas.openxmlformats.org/markup-compatibility/2006" xmlns:aink="http://schemas.microsoft.com/office/drawing/2016/ink" xmlns:am3d="http://schemas.microsoft.com/office/drawing/2017/model3d" xmlns:o="urn:schemas-microsoft-com:office:office" xmlns:r="http://schemas.openxmlformats.org/officeDocument/2006/relationships" xmlns:m="http://schemas.openxmlformats.org/officeDocument/2006/math" xmlns:v="urn:schemas-microsoft-com:vml" xmlns:wp14="http://schemas.microsoft.com/office/word/2010/wordprocessingDrawing" xmlns:wp="http://schemas.openxmlformats.org/drawingml/2006/wordprocessingDrawing" xmlns:w10="urn:schemas-microsoft-com:office:word" xmlns:w="http://schemas.openxmlformats.org/wordprocessingml/2006/main" xmlns:w14="http://schemas.microsoft.com/office/word/2010/wordml" xmlns:w15="http://schemas.microsoft.com/office/word/2012/wordml" xmlns:w16cex="http://schemas.microsoft.com/office/word/2018/wordml/cex" xmlns:w16cid="http://schemas.microsoft.com/office/word/2016/wordml/cid" xmlns:w16="http://schemas.microsoft.com/office/word/2018/wordml" xmlns:w16sdtdh="http://schemas.microsoft.com/office/word/2020/wordml/sdtdatahash" xmlns:w16se="http://schemas.microsoft.com/office/word/2015/wordml/symex" xmlns:wpg="http://schemas.microsoft.com/office/word/2010/wordprocessingGroup" xmlns:wpi="http://schemas.microsoft.com/office/word/2010/wordprocessingInk" xmlns:wne="http://schemas.microsoft.com/office/word/2006/wordml" xmlns:wps="http://schemas.microsoft.com/office/word/2010/wordprocessingShape" mc:Ignorable="w14 w15 w16se w16cid w16 w16cex w16sdtdh wp14">
   <w:body>
     <w:p>
       <w:pPr>
@@ -86,7 +86,7 @@
         <mc:AlternateContent>
           <mc:Choice Requires="wps">
             <w:drawing>
-              <wp:anchor distT="0" distB="0" distL="114300" distR="114300" simplePos="0" relativeHeight="251663360" behindDoc="0" locked="0" layoutInCell="1" allowOverlap="1" wp14:anchorId="11921C81" wp14:editId="2D5C3025">
+              <wp:anchor distT="0" distB="0" distL="114300" distR="114300" simplePos="0" relativeHeight="251663360" behindDoc="0" locked="0" layoutInCell="1" allowOverlap="1" wp14:anchorId="2ACF6CF7" wp14:editId="7293F7ED">
                 <wp:simplePos x="0" y="0"/>
                 <wp:positionH relativeFrom="column">
                   <wp:posOffset>-13970</wp:posOffset>
@@ -135,7 +135,7 @@
           </mc:Choice>
           <mc:Fallback>
             <w:pict>
-              <v:line id="Connecteur droit 12" o:spid="_x0000_s1026" style="position:absolute;z-index:251663360;visibility:visible;mso-wrap-style:square;mso-wrap-distance-left:9pt;mso-wrap-distance-top:0;mso-wrap-distance-right:9pt;mso-wrap-distance-bottom:0;mso-position-horizontal:absolute;mso-position-horizontal-relative:text;mso-position-vertical:absolute;mso-position-vertical-relative:text" from="-1.1pt,12.35pt" to="489.4pt,13.1pt" o:gfxdata="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" strokecolor="#4579b8 [3044]"/>
+              <v:line w14:anchorId="68835FB7" id="Connecteur droit 12" o:spid="_x0000_s1026" style="position:absolute;z-index:251663360;visibility:visible;mso-wrap-style:square;mso-wrap-distance-left:9pt;mso-wrap-distance-top:0;mso-wrap-distance-right:9pt;mso-wrap-distance-bottom:0;mso-position-horizontal:absolute;mso-position-horizontal-relative:text;mso-position-vertical:absolute;mso-position-vertical-relative:text" from="-1.1pt,12.35pt" to="489.4pt,13.1pt" o:gfxdata="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" strokecolor="#4579b8 [3044]"/>
             </w:pict>
           </mc:Fallback>
         </mc:AlternateContent>
@@ -337,8 +337,6 @@
       <w:r>
         <w:t>fonctionnelles</w:t>
       </w:r>
-      <w:bookmarkStart w:id="1" w:name="_GoBack"/>
-      <w:bookmarkEnd w:id="1"/>
     </w:p>
     <w:p>
       <w:pPr>
@@ -375,25 +373,7 @@
           <w:sz w:val="24"/>
           <w:szCs w:val="24"/>
         </w:rPr>
-        <w:t>G=[S</w:t>
-      </w:r>
-      <w:proofErr w:type="gramStart"/>
-      <w:r>
-        <w:rPr>
-          <w:i/>
-          <w:sz w:val="24"/>
-          <w:szCs w:val="24"/>
-        </w:rPr>
-        <w:t>,A</w:t>
-      </w:r>
-      <w:proofErr w:type="gramEnd"/>
-      <w:r>
-        <w:rPr>
-          <w:i/>
-          <w:sz w:val="24"/>
-          <w:szCs w:val="24"/>
-        </w:rPr>
-        <w:t>]</w:t>
+        <w:t>G=[S,A]</w:t>
       </w:r>
       <w:r>
         <w:rPr>
@@ -651,7 +631,7 @@
                 <w:sz w:val="24"/>
                 <w:szCs w:val="24"/>
               </w:rPr>
-              <w:object w:dxaOrig="2325" w:dyaOrig="2176">
+              <w:object w:dxaOrig="2325" w:dyaOrig="2176" w14:anchorId="319B21C8">
                 <v:shapetype id="_x0000_t75" coordsize="21600,21600" o:spt="75" o:preferrelative="t" path="m@4@5l@4@11@9@11@9@5xe" filled="f" stroked="f">
                   <v:stroke joinstyle="miter"/>
                   <v:formulas>
@@ -671,10 +651,10 @@
                   <v:path o:extrusionok="f" gradientshapeok="t" o:connecttype="rect"/>
                   <o:lock v:ext="edit" aspectratio="t"/>
                 </v:shapetype>
-                <v:shape id="_x0000_i1025" type="#_x0000_t75" style="width:116.35pt;height:108.85pt" o:ole="">
-                  <v:imagedata r:id="rId9" o:title=""/>
+                <v:shape id="_x0000_i1025" type="#_x0000_t75" style="width:116.25pt;height:108.75pt" o:ole="">
+                  <v:imagedata r:id="rId8" o:title=""/>
                 </v:shape>
-                <o:OLEObject Type="Embed" ProgID="Visio.Drawing.11" ShapeID="_x0000_i1025" DrawAspect="Content" ObjectID="_1490019387" r:id="rId10"/>
+                <o:OLEObject Type="Embed" ProgID="Visio.Drawing.11" ShapeID="_x0000_i1025" DrawAspect="Content" ObjectID="_1682688018" r:id="rId9"/>
               </w:object>
             </w:r>
           </w:p>
@@ -717,11 +697,11 @@
                 <w:sz w:val="24"/>
                 <w:szCs w:val="24"/>
               </w:rPr>
-              <w:object w:dxaOrig="2399" w:dyaOrig="2212">
-                <v:shape id="_x0000_i1026" type="#_x0000_t75" style="width:119.8pt;height:110.6pt" o:ole="">
-                  <v:imagedata r:id="rId11" o:title=""/>
+              <w:object w:dxaOrig="2399" w:dyaOrig="2212" w14:anchorId="276BB1AD">
+                <v:shape id="_x0000_i1026" type="#_x0000_t75" style="width:120pt;height:110.25pt" o:ole="">
+                  <v:imagedata r:id="rId10" o:title=""/>
                 </v:shape>
-                <o:OLEObject Type="Embed" ProgID="Visio.Drawing.11" ShapeID="_x0000_i1026" DrawAspect="Content" ObjectID="_1490019388" r:id="rId12"/>
+                <o:OLEObject Type="Embed" ProgID="Visio.Drawing.11" ShapeID="_x0000_i1026" DrawAspect="Content" ObjectID="_1682688019" r:id="rId11"/>
               </w:object>
             </w:r>
           </w:p>
@@ -848,7 +828,7 @@
                 <w:lang w:eastAsia="fr-FR"/>
               </w:rPr>
               <w:drawing>
-                <wp:inline distT="0" distB="0" distL="0" distR="0" wp14:anchorId="44B45D56" wp14:editId="566D8422">
+                <wp:inline distT="0" distB="0" distL="0" distR="0" wp14:anchorId="698C0047" wp14:editId="3AF39A1B">
                   <wp:extent cx="2181267" cy="1685925"/>
                   <wp:effectExtent l="0" t="0" r="9525" b="0"/>
                   <wp:docPr id="1" name="Image 1"/>
@@ -863,7 +843,7 @@
                           <pic:cNvPicPr/>
                         </pic:nvPicPr>
                         <pic:blipFill>
-                          <a:blip r:embed="rId13"/>
+                          <a:blip r:embed="rId12"/>
                           <a:stretch>
                             <a:fillRect/>
                           </a:stretch>
@@ -903,7 +883,7 @@
                 <w:lang w:eastAsia="fr-FR"/>
               </w:rPr>
               <w:drawing>
-                <wp:inline distT="0" distB="0" distL="0" distR="0" wp14:anchorId="4272E8AA" wp14:editId="4D549334">
+                <wp:inline distT="0" distB="0" distL="0" distR="0" wp14:anchorId="2E6BD062" wp14:editId="7925F985">
                   <wp:extent cx="2181225" cy="1685925"/>
                   <wp:effectExtent l="0" t="0" r="9525" b="9525"/>
                   <wp:docPr id="3" name="Image 3"/>
@@ -918,7 +898,7 @@
                           <pic:cNvPicPr/>
                         </pic:nvPicPr>
                         <pic:blipFill>
-                          <a:blip r:embed="rId14"/>
+                          <a:blip r:embed="rId13"/>
                           <a:stretch>
                             <a:fillRect/>
                           </a:stretch>
@@ -955,11 +935,11 @@
           <w:sz w:val="24"/>
           <w:szCs w:val="24"/>
         </w:rPr>
-        <w:object w:dxaOrig="3387" w:dyaOrig="2517">
-          <v:shape id="_x0000_i1027" type="#_x0000_t75" style="width:169.35pt;height:125.55pt" o:ole="">
-            <v:imagedata r:id="rId15" o:title=""/>
+        <w:object w:dxaOrig="3387" w:dyaOrig="2517" w14:anchorId="40E24CD1">
+          <v:shape id="_x0000_i1027" type="#_x0000_t75" style="width:169.5pt;height:125.25pt" o:ole="">
+            <v:imagedata r:id="rId14" o:title=""/>
           </v:shape>
-          <o:OLEObject Type="Embed" ProgID="Visio.Drawing.11" ShapeID="_x0000_i1027" DrawAspect="Content" ObjectID="_1490019389" r:id="rId16"/>
+          <o:OLEObject Type="Embed" ProgID="Visio.Drawing.11" ShapeID="_x0000_i1027" DrawAspect="Content" ObjectID="_1682688020" r:id="rId15"/>
         </w:object>
       </w:r>
     </w:p>
@@ -1361,11 +1341,11 @@
           <w:sz w:val="24"/>
           <w:szCs w:val="24"/>
         </w:rPr>
-        <w:object w:dxaOrig="7245" w:dyaOrig="4365">
-          <v:shape id="_x0000_i1028" type="#_x0000_t75" style="width:362.3pt;height:218.3pt" o:ole="">
-            <v:imagedata r:id="rId17" o:title=""/>
+        <w:object w:dxaOrig="7245" w:dyaOrig="4365" w14:anchorId="44A9BE2D">
+          <v:shape id="_x0000_i1028" type="#_x0000_t75" style="width:362.25pt;height:218.25pt" o:ole="">
+            <v:imagedata r:id="rId16" o:title=""/>
           </v:shape>
-          <o:OLEObject Type="Embed" ProgID="Visio.Drawing.11" ShapeID="_x0000_i1028" DrawAspect="Content" ObjectID="_1490019390" r:id="rId18"/>
+          <o:OLEObject Type="Embed" ProgID="Visio.Drawing.11" ShapeID="_x0000_i1028" DrawAspect="Content" ObjectID="_1682688021" r:id="rId17"/>
         </w:object>
       </w:r>
     </w:p>
@@ -1431,7 +1411,6 @@
         </w:rPr>
         <w:t>1 </w:t>
       </w:r>
-      <w:proofErr w:type="gramStart"/>
       <w:r>
         <w:rPr>
           <w:sz w:val="24"/>
@@ -1447,7 +1426,6 @@
         </w:rPr>
         <w:t>2</w:t>
       </w:r>
-      <w:proofErr w:type="gramEnd"/>
       <w:r>
         <w:rPr>
           <w:sz w:val="24"/>
@@ -1660,23 +1638,7 @@
           <w:sz w:val="24"/>
           <w:szCs w:val="24"/>
         </w:rPr>
-        <w:t xml:space="preserve"> qui </w:t>
-      </w:r>
-      <w:proofErr w:type="gramStart"/>
-      <w:r>
-        <w:rPr>
-          <w:sz w:val="24"/>
-          <w:szCs w:val="24"/>
-        </w:rPr>
-        <w:t>seront</w:t>
-      </w:r>
-      <w:proofErr w:type="gramEnd"/>
-      <w:r>
-        <w:rPr>
-          <w:sz w:val="24"/>
-          <w:szCs w:val="24"/>
-        </w:rPr>
-        <w:t xml:space="preserve"> les sommets du graphe.</w:t>
+        <w:t xml:space="preserve"> qui seront les sommets du graphe.</w:t>
       </w:r>
     </w:p>
     <w:p>
@@ -2288,7 +2250,6 @@
         </w:rPr>
         <w:t>Sommets</w:t>
       </w:r>
-      <w:proofErr w:type="gramStart"/>
       <w:r>
         <w:rPr>
           <w:sz w:val="24"/>
@@ -2296,7 +2257,6 @@
         </w:rPr>
         <w:t>=[</w:t>
       </w:r>
-      <w:proofErr w:type="gramEnd"/>
     </w:p>
     <w:p>
       <w:pPr>
@@ -2518,17 +2478,8 @@
           <w:sz w:val="24"/>
           <w:szCs w:val="24"/>
         </w:rPr>
-        <w:t>Arcs</w:t>
-      </w:r>
-      <w:proofErr w:type="gramStart"/>
-      <w:r>
-        <w:rPr>
-          <w:sz w:val="24"/>
-          <w:szCs w:val="24"/>
-        </w:rPr>
-        <w:t>=[</w:t>
-      </w:r>
-      <w:proofErr w:type="gramEnd"/>
+        <w:t>Arcs=[</w:t>
+      </w:r>
     </w:p>
     <w:p>
       <w:pPr>
@@ -2870,7 +2821,6 @@
         </w:rPr>
         <w:t>Sommets</w:t>
       </w:r>
-      <w:proofErr w:type="gramStart"/>
       <w:r>
         <w:rPr>
           <w:sz w:val="24"/>
@@ -2878,7 +2828,6 @@
         </w:rPr>
         <w:t>=[</w:t>
       </w:r>
-      <w:proofErr w:type="gramEnd"/>
     </w:p>
     <w:p>
       <w:pPr>
@@ -3006,17 +2955,8 @@
           <w:sz w:val="24"/>
           <w:szCs w:val="24"/>
         </w:rPr>
-        <w:t>Arcs</w:t>
-      </w:r>
-      <w:proofErr w:type="gramStart"/>
-      <w:r>
-        <w:rPr>
-          <w:sz w:val="24"/>
-          <w:szCs w:val="24"/>
-        </w:rPr>
-        <w:t>=[</w:t>
-      </w:r>
-      <w:proofErr w:type="gramEnd"/>
+        <w:t>Arcs=[</w:t>
+      </w:r>
     </w:p>
     <w:p>
       <w:pPr>
@@ -3367,7 +3307,7 @@
       </w:r>
     </w:p>
     <w:sectPr>
-      <w:footerReference w:type="default" r:id="rId19"/>
+      <w:footerReference w:type="default" r:id="rId18"/>
       <w:pgSz w:w="11906" w:h="16838"/>
       <w:pgMar w:top="1417" w:right="1417" w:bottom="1417" w:left="1417" w:header="708" w:footer="708" w:gutter="0"/>
       <w:cols w:space="708"/>
@@ -3378,7 +3318,7 @@
 </file>
 
 <file path=word/endnotes.xml><?xml version="1.0" encoding="utf-8"?>
-<w:endnotes xmlns:wpc="http://schemas.microsoft.com/office/word/2010/wordprocessingCanvas" xmlns:mc="http://schemas.openxmlformats.org/markup-compatibility/2006" xmlns:o="urn:schemas-microsoft-com:office:office" xmlns:r="http://schemas.openxmlformats.org/officeDocument/2006/relationships" xmlns:m="http://schemas.openxmlformats.org/officeDocument/2006/math" xmlns:v="urn:schemas-microsoft-com:vml" xmlns:wp14="http://schemas.microsoft.com/office/word/2010/wordprocessingDrawing" xmlns:wp="http://schemas.openxmlformats.org/drawingml/2006/wordprocessingDrawing" xmlns:w10="urn:schemas-microsoft-com:office:word" xmlns:w="http://schemas.openxmlformats.org/wordprocessingml/2006/main" xmlns:w14="http://schemas.microsoft.com/office/word/2010/wordml" xmlns:wpg="http://schemas.microsoft.com/office/word/2010/wordprocessingGroup" xmlns:wpi="http://schemas.microsoft.com/office/word/2010/wordprocessingInk" xmlns:wne="http://schemas.microsoft.com/office/word/2006/wordml" xmlns:wps="http://schemas.microsoft.com/office/word/2010/wordprocessingShape" mc:Ignorable="w14 wp14">
+<w:endnotes xmlns:wpc="http://schemas.microsoft.com/office/word/2010/wordprocessingCanvas" xmlns:cx="http://schemas.microsoft.com/office/drawing/2014/chartex" xmlns:cx1="http://schemas.microsoft.com/office/drawing/2015/9/8/chartex" xmlns:cx2="http://schemas.microsoft.com/office/drawing/2015/10/21/chartex" xmlns:cx3="http://schemas.microsoft.com/office/drawing/2016/5/9/chartex" xmlns:cx4="http://schemas.microsoft.com/office/drawing/2016/5/10/chartex" xmlns:cx5="http://schemas.microsoft.com/office/drawing/2016/5/11/chartex" xmlns:cx6="http://schemas.microsoft.com/office/drawing/2016/5/12/chartex" xmlns:cx7="http://schemas.microsoft.com/office/drawing/2016/5/13/chartex" xmlns:cx8="http://schemas.microsoft.com/office/drawing/2016/5/14/chartex" xmlns:mc="http://schemas.openxmlformats.org/markup-compatibility/2006" xmlns:aink="http://schemas.microsoft.com/office/drawing/2016/ink" xmlns:am3d="http://schemas.microsoft.com/office/drawing/2017/model3d" xmlns:o="urn:schemas-microsoft-com:office:office" xmlns:r="http://schemas.openxmlformats.org/officeDocument/2006/relationships" xmlns:m="http://schemas.openxmlformats.org/officeDocument/2006/math" xmlns:v="urn:schemas-microsoft-com:vml" xmlns:wp14="http://schemas.microsoft.com/office/word/2010/wordprocessingDrawing" xmlns:wp="http://schemas.openxmlformats.org/drawingml/2006/wordprocessingDrawing" xmlns:w10="urn:schemas-microsoft-com:office:word" xmlns:w="http://schemas.openxmlformats.org/wordprocessingml/2006/main" xmlns:w14="http://schemas.microsoft.com/office/word/2010/wordml" xmlns:w15="http://schemas.microsoft.com/office/word/2012/wordml" xmlns:w16cex="http://schemas.microsoft.com/office/word/2018/wordml/cex" xmlns:w16cid="http://schemas.microsoft.com/office/word/2016/wordml/cid" xmlns:w16="http://schemas.microsoft.com/office/word/2018/wordml" xmlns:w16sdtdh="http://schemas.microsoft.com/office/word/2020/wordml/sdtdatahash" xmlns:w16se="http://schemas.microsoft.com/office/word/2015/wordml/symex" xmlns:wpg="http://schemas.microsoft.com/office/word/2010/wordprocessingGroup" xmlns:wpi="http://schemas.microsoft.com/office/word/2010/wordprocessingInk" xmlns:wne="http://schemas.microsoft.com/office/word/2006/wordml" xmlns:wps="http://schemas.microsoft.com/office/word/2010/wordprocessingShape" mc:Ignorable="w14 w15 w16se w16cid w16 w16cex w16sdtdh wp14">
   <w:endnote w:type="separator" w:id="-1">
     <w:p>
       <w:pPr>
@@ -3403,7 +3343,7 @@
 </file>
 
 <file path=word/footer1.xml><?xml version="1.0" encoding="utf-8"?>
-<w:ftr xmlns:wpc="http://schemas.microsoft.com/office/word/2010/wordprocessingCanvas" xmlns:mc="http://schemas.openxmlformats.org/markup-compatibility/2006" xmlns:o="urn:schemas-microsoft-com:office:office" xmlns:r="http://schemas.openxmlformats.org/officeDocument/2006/relationships" xmlns:m="http://schemas.openxmlformats.org/officeDocument/2006/math" xmlns:v="urn:schemas-microsoft-com:vml" xmlns:wp14="http://schemas.microsoft.com/office/word/2010/wordprocessingDrawing" xmlns:wp="http://schemas.openxmlformats.org/drawingml/2006/wordprocessingDrawing" xmlns:w10="urn:schemas-microsoft-com:office:word" xmlns:w="http://schemas.openxmlformats.org/wordprocessingml/2006/main" xmlns:w14="http://schemas.microsoft.com/office/word/2010/wordml" xmlns:wpg="http://schemas.microsoft.com/office/word/2010/wordprocessingGroup" xmlns:wpi="http://schemas.microsoft.com/office/word/2010/wordprocessingInk" xmlns:wne="http://schemas.microsoft.com/office/word/2006/wordml" xmlns:wps="http://schemas.microsoft.com/office/word/2010/wordprocessingShape" mc:Ignorable="w14 wp14">
+<w:ftr xmlns:wpc="http://schemas.microsoft.com/office/word/2010/wordprocessingCanvas" xmlns:cx="http://schemas.microsoft.com/office/drawing/2014/chartex" xmlns:cx1="http://schemas.microsoft.com/office/drawing/2015/9/8/chartex" xmlns:cx2="http://schemas.microsoft.com/office/drawing/2015/10/21/chartex" xmlns:cx3="http://schemas.microsoft.com/office/drawing/2016/5/9/chartex" xmlns:cx4="http://schemas.microsoft.com/office/drawing/2016/5/10/chartex" xmlns:cx5="http://schemas.microsoft.com/office/drawing/2016/5/11/chartex" xmlns:cx6="http://schemas.microsoft.com/office/drawing/2016/5/12/chartex" xmlns:cx7="http://schemas.microsoft.com/office/drawing/2016/5/13/chartex" xmlns:cx8="http://schemas.microsoft.com/office/drawing/2016/5/14/chartex" xmlns:mc="http://schemas.openxmlformats.org/markup-compatibility/2006" xmlns:aink="http://schemas.microsoft.com/office/drawing/2016/ink" xmlns:am3d="http://schemas.microsoft.com/office/drawing/2017/model3d" xmlns:o="urn:schemas-microsoft-com:office:office" xmlns:r="http://schemas.openxmlformats.org/officeDocument/2006/relationships" xmlns:m="http://schemas.openxmlformats.org/officeDocument/2006/math" xmlns:v="urn:schemas-microsoft-com:vml" xmlns:wp14="http://schemas.microsoft.com/office/word/2010/wordprocessingDrawing" xmlns:wp="http://schemas.openxmlformats.org/drawingml/2006/wordprocessingDrawing" xmlns:w10="urn:schemas-microsoft-com:office:word" xmlns:w="http://schemas.openxmlformats.org/wordprocessingml/2006/main" xmlns:w14="http://schemas.microsoft.com/office/word/2010/wordml" xmlns:w15="http://schemas.microsoft.com/office/word/2012/wordml" xmlns:w16cex="http://schemas.microsoft.com/office/word/2018/wordml/cex" xmlns:w16cid="http://schemas.microsoft.com/office/word/2016/wordml/cid" xmlns:w16="http://schemas.microsoft.com/office/word/2018/wordml" xmlns:w16sdtdh="http://schemas.microsoft.com/office/word/2020/wordml/sdtdatahash" xmlns:w16se="http://schemas.microsoft.com/office/word/2015/wordml/symex" xmlns:wpg="http://schemas.microsoft.com/office/word/2010/wordprocessingGroup" xmlns:wpi="http://schemas.microsoft.com/office/word/2010/wordprocessingInk" xmlns:wne="http://schemas.microsoft.com/office/word/2006/wordml" xmlns:wps="http://schemas.microsoft.com/office/word/2010/wordprocessingShape" mc:Ignorable="w14 w15 w16se w16cid w16 w16cex w16sdtdh wp14">
   <w:sdt>
     <w:sdtPr>
       <w:id w:val="-1307783678"/>
@@ -3412,6 +3352,7 @@
         <w:docPartUnique/>
       </w:docPartObj>
     </w:sdtPr>
+    <w:sdtEndPr/>
     <w:sdtContent>
       <w:p>
         <w:pPr>
@@ -3448,7 +3389,7 @@
 </file>
 
 <file path=word/footnotes.xml><?xml version="1.0" encoding="utf-8"?>
-<w:footnotes xmlns:wpc="http://schemas.microsoft.com/office/word/2010/wordprocessingCanvas" xmlns:mc="http://schemas.openxmlformats.org/markup-compatibility/2006" xmlns:o="urn:schemas-microsoft-com:office:office" xmlns:r="http://schemas.openxmlformats.org/officeDocument/2006/relationships" xmlns:m="http://schemas.openxmlformats.org/officeDocument/2006/math" xmlns:v="urn:schemas-microsoft-com:vml" xmlns:wp14="http://schemas.microsoft.com/office/word/2010/wordprocessingDrawing" xmlns:wp="http://schemas.openxmlformats.org/drawingml/2006/wordprocessingDrawing" xmlns:w10="urn:schemas-microsoft-com:office:word" xmlns:w="http://schemas.openxmlformats.org/wordprocessingml/2006/main" xmlns:w14="http://schemas.microsoft.com/office/word/2010/wordml" xmlns:wpg="http://schemas.microsoft.com/office/word/2010/wordprocessingGroup" xmlns:wpi="http://schemas.microsoft.com/office/word/2010/wordprocessingInk" xmlns:wne="http://schemas.microsoft.com/office/word/2006/wordml" xmlns:wps="http://schemas.microsoft.com/office/word/2010/wordprocessingShape" mc:Ignorable="w14 wp14">
+<w:footnotes xmlns:wpc="http://schemas.microsoft.com/office/word/2010/wordprocessingCanvas" xmlns:cx="http://schemas.microsoft.com/office/drawing/2014/chartex" xmlns:cx1="http://schemas.microsoft.com/office/drawing/2015/9/8/chartex" xmlns:cx2="http://schemas.microsoft.com/office/drawing/2015/10/21/chartex" xmlns:cx3="http://schemas.microsoft.com/office/drawing/2016/5/9/chartex" xmlns:cx4="http://schemas.microsoft.com/office/drawing/2016/5/10/chartex" xmlns:cx5="http://schemas.microsoft.com/office/drawing/2016/5/11/chartex" xmlns:cx6="http://schemas.microsoft.com/office/drawing/2016/5/12/chartex" xmlns:cx7="http://schemas.microsoft.com/office/drawing/2016/5/13/chartex" xmlns:cx8="http://schemas.microsoft.com/office/drawing/2016/5/14/chartex" xmlns:mc="http://schemas.openxmlformats.org/markup-compatibility/2006" xmlns:aink="http://schemas.microsoft.com/office/drawing/2016/ink" xmlns:am3d="http://schemas.microsoft.com/office/drawing/2017/model3d" xmlns:o="urn:schemas-microsoft-com:office:office" xmlns:r="http://schemas.openxmlformats.org/officeDocument/2006/relationships" xmlns:m="http://schemas.openxmlformats.org/officeDocument/2006/math" xmlns:v="urn:schemas-microsoft-com:vml" xmlns:wp14="http://schemas.microsoft.com/office/word/2010/wordprocessingDrawing" xmlns:wp="http://schemas.openxmlformats.org/drawingml/2006/wordprocessingDrawing" xmlns:w10="urn:schemas-microsoft-com:office:word" xmlns:w="http://schemas.openxmlformats.org/wordprocessingml/2006/main" xmlns:w14="http://schemas.microsoft.com/office/word/2010/wordml" xmlns:w15="http://schemas.microsoft.com/office/word/2012/wordml" xmlns:w16cex="http://schemas.microsoft.com/office/word/2018/wordml/cex" xmlns:w16cid="http://schemas.microsoft.com/office/word/2016/wordml/cid" xmlns:w16="http://schemas.microsoft.com/office/word/2018/wordml" xmlns:w16sdtdh="http://schemas.microsoft.com/office/word/2020/wordml/sdtdatahash" xmlns:w16se="http://schemas.microsoft.com/office/word/2015/wordml/symex" xmlns:wpg="http://schemas.microsoft.com/office/word/2010/wordprocessingGroup" xmlns:wpi="http://schemas.microsoft.com/office/word/2010/wordprocessingInk" xmlns:wne="http://schemas.microsoft.com/office/word/2006/wordml" xmlns:wps="http://schemas.microsoft.com/office/word/2010/wordprocessingShape" mc:Ignorable="w14 w15 w16se w16cid w16 w16cex w16sdtdh wp14">
   <w:footnote w:type="separator" w:id="-1">
     <w:p>
       <w:pPr>
@@ -3473,8 +3414,8 @@
 </file>
 
 <file path=word/numbering.xml><?xml version="1.0" encoding="utf-8"?>
-<w:numbering xmlns:wpc="http://schemas.microsoft.com/office/word/2010/wordprocessingCanvas" xmlns:mc="http://schemas.openxmlformats.org/markup-compatibility/2006" xmlns:o="urn:schemas-microsoft-com:office:office" xmlns:r="http://schemas.openxmlformats.org/officeDocument/2006/relationships" xmlns:m="http://schemas.openxmlformats.org/officeDocument/2006/math" xmlns:v="urn:schemas-microsoft-com:vml" xmlns:wp14="http://schemas.microsoft.com/office/word/2010/wordprocessingDrawing" xmlns:wp="http://schemas.openxmlformats.org/drawingml/2006/wordprocessingDrawing" xmlns:w10="urn:schemas-microsoft-com:office:word" xmlns:w="http://schemas.openxmlformats.org/wordprocessingml/2006/main" xmlns:w14="http://schemas.microsoft.com/office/word/2010/wordml" xmlns:wpg="http://schemas.microsoft.com/office/word/2010/wordprocessingGroup" xmlns:wpi="http://schemas.microsoft.com/office/word/2010/wordprocessingInk" xmlns:wne="http://schemas.microsoft.com/office/word/2006/wordml" xmlns:wps="http://schemas.microsoft.com/office/word/2010/wordprocessingShape" mc:Ignorable="w14 wp14">
-  <w:abstractNum w:abstractNumId="0">
+<w:numbering xmlns:wpc="http://schemas.microsoft.com/office/word/2010/wordprocessingCanvas" xmlns:cx="http://schemas.microsoft.com/office/drawing/2014/chartex" xmlns:cx1="http://schemas.microsoft.com/office/drawing/2015/9/8/chartex" xmlns:cx2="http://schemas.microsoft.com/office/drawing/2015/10/21/chartex" xmlns:cx3="http://schemas.microsoft.com/office/drawing/2016/5/9/chartex" xmlns:cx4="http://schemas.microsoft.com/office/drawing/2016/5/10/chartex" xmlns:cx5="http://schemas.microsoft.com/office/drawing/2016/5/11/chartex" xmlns:cx6="http://schemas.microsoft.com/office/drawing/2016/5/12/chartex" xmlns:cx7="http://schemas.microsoft.com/office/drawing/2016/5/13/chartex" xmlns:cx8="http://schemas.microsoft.com/office/drawing/2016/5/14/chartex" xmlns:mc="http://schemas.openxmlformats.org/markup-compatibility/2006" xmlns:aink="http://schemas.microsoft.com/office/drawing/2016/ink" xmlns:am3d="http://schemas.microsoft.com/office/drawing/2017/model3d" xmlns:o="urn:schemas-microsoft-com:office:office" xmlns:r="http://schemas.openxmlformats.org/officeDocument/2006/relationships" xmlns:m="http://schemas.openxmlformats.org/officeDocument/2006/math" xmlns:v="urn:schemas-microsoft-com:vml" xmlns:wp14="http://schemas.microsoft.com/office/word/2010/wordprocessingDrawing" xmlns:wp="http://schemas.openxmlformats.org/drawingml/2006/wordprocessingDrawing" xmlns:w10="urn:schemas-microsoft-com:office:word" xmlns:w="http://schemas.openxmlformats.org/wordprocessingml/2006/main" xmlns:w14="http://schemas.microsoft.com/office/word/2010/wordml" xmlns:w15="http://schemas.microsoft.com/office/word/2012/wordml" xmlns:w16cex="http://schemas.microsoft.com/office/word/2018/wordml/cex" xmlns:w16cid="http://schemas.microsoft.com/office/word/2016/wordml/cid" xmlns:w16="http://schemas.microsoft.com/office/word/2018/wordml" xmlns:w16sdtdh="http://schemas.microsoft.com/office/word/2020/wordml/sdtdatahash" xmlns:w16se="http://schemas.microsoft.com/office/word/2015/wordml/symex" xmlns:wpg="http://schemas.microsoft.com/office/word/2010/wordprocessingGroup" xmlns:wpi="http://schemas.microsoft.com/office/word/2010/wordprocessingInk" xmlns:wne="http://schemas.microsoft.com/office/word/2006/wordml" xmlns:wps="http://schemas.microsoft.com/office/word/2010/wordprocessingShape" mc:Ignorable="w14 w15 w16se w16cid w16 w16cex w16sdtdh wp14">
+  <w:abstractNum w:abstractNumId="0" w15:restartNumberingAfterBreak="0">
     <w:nsid w:val="05652045"/>
     <w:multiLevelType w:val="hybridMultilevel"/>
     <w:tmpl w:val="2884B976"/>
@@ -3563,7 +3504,7 @@
       </w:pPr>
     </w:lvl>
   </w:abstractNum>
-  <w:abstractNum w:abstractNumId="1">
+  <w:abstractNum w:abstractNumId="1" w15:restartNumberingAfterBreak="0">
     <w:nsid w:val="0E6C7D97"/>
     <w:multiLevelType w:val="hybridMultilevel"/>
     <w:tmpl w:val="7870DD30"/>
@@ -3652,7 +3593,7 @@
       </w:pPr>
     </w:lvl>
   </w:abstractNum>
-  <w:abstractNum w:abstractNumId="2">
+  <w:abstractNum w:abstractNumId="2" w15:restartNumberingAfterBreak="0">
     <w:nsid w:val="12DA6168"/>
     <w:multiLevelType w:val="hybridMultilevel"/>
     <w:tmpl w:val="4CEEAFE6"/>
@@ -3741,7 +3682,7 @@
       </w:pPr>
     </w:lvl>
   </w:abstractNum>
-  <w:abstractNum w:abstractNumId="3">
+  <w:abstractNum w:abstractNumId="3" w15:restartNumberingAfterBreak="0">
     <w:nsid w:val="14873432"/>
     <w:multiLevelType w:val="hybridMultilevel"/>
     <w:tmpl w:val="8E9A3866"/>
@@ -3830,7 +3771,7 @@
       </w:pPr>
     </w:lvl>
   </w:abstractNum>
-  <w:abstractNum w:abstractNumId="4">
+  <w:abstractNum w:abstractNumId="4" w15:restartNumberingAfterBreak="0">
     <w:nsid w:val="20FB0167"/>
     <w:multiLevelType w:val="hybridMultilevel"/>
     <w:tmpl w:val="E6E2E9E4"/>
@@ -3970,7 +3911,7 @@
       </w:rPr>
     </w:lvl>
   </w:abstractNum>
-  <w:abstractNum w:abstractNumId="5">
+  <w:abstractNum w:abstractNumId="5" w15:restartNumberingAfterBreak="0">
     <w:nsid w:val="21F90190"/>
     <w:multiLevelType w:val="hybridMultilevel"/>
     <w:tmpl w:val="F9468D3E"/>
@@ -4059,7 +4000,7 @@
       </w:pPr>
     </w:lvl>
   </w:abstractNum>
-  <w:abstractNum w:abstractNumId="6">
+  <w:abstractNum w:abstractNumId="6" w15:restartNumberingAfterBreak="0">
     <w:nsid w:val="2B2C6F1E"/>
     <w:multiLevelType w:val="hybridMultilevel"/>
     <w:tmpl w:val="5B2E5D2A"/>
@@ -4199,7 +4140,7 @@
       </w:rPr>
     </w:lvl>
   </w:abstractNum>
-  <w:abstractNum w:abstractNumId="7">
+  <w:abstractNum w:abstractNumId="7" w15:restartNumberingAfterBreak="0">
     <w:nsid w:val="2D00157D"/>
     <w:multiLevelType w:val="hybridMultilevel"/>
     <w:tmpl w:val="173E103E"/>
@@ -4339,7 +4280,7 @@
       </w:rPr>
     </w:lvl>
   </w:abstractNum>
-  <w:abstractNum w:abstractNumId="8">
+  <w:abstractNum w:abstractNumId="8" w15:restartNumberingAfterBreak="0">
     <w:nsid w:val="304F00EB"/>
     <w:multiLevelType w:val="hybridMultilevel"/>
     <w:tmpl w:val="E69463EE"/>
@@ -4452,7 +4393,7 @@
       </w:rPr>
     </w:lvl>
   </w:abstractNum>
-  <w:abstractNum w:abstractNumId="9">
+  <w:abstractNum w:abstractNumId="9" w15:restartNumberingAfterBreak="0">
     <w:nsid w:val="40926285"/>
     <w:multiLevelType w:val="hybridMultilevel"/>
     <w:tmpl w:val="CA96820E"/>
@@ -4541,7 +4482,7 @@
       </w:pPr>
     </w:lvl>
   </w:abstractNum>
-  <w:abstractNum w:abstractNumId="10">
+  <w:abstractNum w:abstractNumId="10" w15:restartNumberingAfterBreak="0">
     <w:nsid w:val="52EF501E"/>
     <w:multiLevelType w:val="hybridMultilevel"/>
     <w:tmpl w:val="40823BF0"/>
@@ -4630,7 +4571,7 @@
       </w:pPr>
     </w:lvl>
   </w:abstractNum>
-  <w:abstractNum w:abstractNumId="11">
+  <w:abstractNum w:abstractNumId="11" w15:restartNumberingAfterBreak="0">
     <w:nsid w:val="53D85255"/>
     <w:multiLevelType w:val="hybridMultilevel"/>
     <w:tmpl w:val="E77E4C40"/>
@@ -4719,7 +4660,7 @@
       </w:pPr>
     </w:lvl>
   </w:abstractNum>
-  <w:abstractNum w:abstractNumId="12">
+  <w:abstractNum w:abstractNumId="12" w15:restartNumberingAfterBreak="0">
     <w:nsid w:val="55D04C50"/>
     <w:multiLevelType w:val="hybridMultilevel"/>
     <w:tmpl w:val="0E38E8E2"/>
@@ -4832,7 +4773,7 @@
       </w:rPr>
     </w:lvl>
   </w:abstractNum>
-  <w:abstractNum w:abstractNumId="13">
+  <w:abstractNum w:abstractNumId="13" w15:restartNumberingAfterBreak="0">
     <w:nsid w:val="56FA0B86"/>
     <w:multiLevelType w:val="hybridMultilevel"/>
     <w:tmpl w:val="B0B6C6FA"/>
@@ -4921,7 +4862,7 @@
       </w:pPr>
     </w:lvl>
   </w:abstractNum>
-  <w:abstractNum w:abstractNumId="14">
+  <w:abstractNum w:abstractNumId="14" w15:restartNumberingAfterBreak="0">
     <w:nsid w:val="5DB409DC"/>
     <w:multiLevelType w:val="hybridMultilevel"/>
     <w:tmpl w:val="C7D6D914"/>
@@ -5010,7 +4951,7 @@
       </w:pPr>
     </w:lvl>
   </w:abstractNum>
-  <w:abstractNum w:abstractNumId="15">
+  <w:abstractNum w:abstractNumId="15" w15:restartNumberingAfterBreak="0">
     <w:nsid w:val="5F2B2FBD"/>
     <w:multiLevelType w:val="hybridMultilevel"/>
     <w:tmpl w:val="501A6AEA"/>
@@ -5122,7 +5063,7 @@
       </w:rPr>
     </w:lvl>
   </w:abstractNum>
-  <w:abstractNum w:abstractNumId="16">
+  <w:abstractNum w:abstractNumId="16" w15:restartNumberingAfterBreak="0">
     <w:nsid w:val="61F8334D"/>
     <w:multiLevelType w:val="hybridMultilevel"/>
     <w:tmpl w:val="E8C43984"/>
@@ -5235,7 +5176,7 @@
       </w:rPr>
     </w:lvl>
   </w:abstractNum>
-  <w:abstractNum w:abstractNumId="17">
+  <w:abstractNum w:abstractNumId="17" w15:restartNumberingAfterBreak="0">
     <w:nsid w:val="6B8F2472"/>
     <w:multiLevelType w:val="singleLevel"/>
     <w:tmpl w:val="73FC0CC0"/>
@@ -5260,7 +5201,7 @@
       </w:rPr>
     </w:lvl>
   </w:abstractNum>
-  <w:abstractNum w:abstractNumId="18">
+  <w:abstractNum w:abstractNumId="18" w15:restartNumberingAfterBreak="0">
     <w:nsid w:val="6CC813C5"/>
     <w:multiLevelType w:val="hybridMultilevel"/>
     <w:tmpl w:val="694C0770"/>
@@ -5413,7 +5354,7 @@
 </file>
 
 <file path=word/styles.xml><?xml version="1.0" encoding="utf-8"?>
-<w:styles xmlns:mc="http://schemas.openxmlformats.org/markup-compatibility/2006" xmlns:r="http://schemas.openxmlformats.org/officeDocument/2006/relationships" xmlns:w="http://schemas.openxmlformats.org/wordprocessingml/2006/main" xmlns:w14="http://schemas.microsoft.com/office/word/2010/wordml" mc:Ignorable="w14">
+<w:styles xmlns:mc="http://schemas.openxmlformats.org/markup-compatibility/2006" xmlns:r="http://schemas.openxmlformats.org/officeDocument/2006/relationships" xmlns:w="http://schemas.openxmlformats.org/wordprocessingml/2006/main" xmlns:w14="http://schemas.microsoft.com/office/word/2010/wordml" xmlns:w15="http://schemas.microsoft.com/office/word/2012/wordml" xmlns:w16cex="http://schemas.microsoft.com/office/word/2018/wordml/cex" xmlns:w16cid="http://schemas.microsoft.com/office/word/2016/wordml/cid" xmlns:w16="http://schemas.microsoft.com/office/word/2018/wordml" xmlns:w16sdtdh="http://schemas.microsoft.com/office/word/2020/wordml/sdtdatahash" xmlns:w16se="http://schemas.microsoft.com/office/word/2015/wordml/symex" mc:Ignorable="w14 w15 w16se w16cid w16 w16cex w16sdtdh">
   <w:docDefaults>
     <w:rPrDefault>
       <w:rPr>
@@ -5429,144 +5370,383 @@
       </w:pPr>
     </w:pPrDefault>
   </w:docDefaults>
-  <w:latentStyles w:defLockedState="0" w:defUIPriority="99" w:defSemiHidden="1" w:defUnhideWhenUsed="1" w:defQFormat="0" w:count="267">
-    <w:lsdException w:name="Normal" w:semiHidden="0" w:uiPriority="0" w:unhideWhenUsed="0" w:qFormat="1"/>
-    <w:lsdException w:name="heading 1" w:semiHidden="0" w:uiPriority="9" w:unhideWhenUsed="0" w:qFormat="1"/>
-    <w:lsdException w:name="heading 2" w:uiPriority="9" w:qFormat="1"/>
-    <w:lsdException w:name="heading 3" w:uiPriority="9" w:qFormat="1"/>
-    <w:lsdException w:name="heading 4" w:uiPriority="9" w:qFormat="1"/>
-    <w:lsdException w:name="heading 5" w:uiPriority="9" w:qFormat="1"/>
-    <w:lsdException w:name="heading 6" w:uiPriority="9" w:qFormat="1"/>
-    <w:lsdException w:name="heading 7" w:uiPriority="9" w:qFormat="1"/>
-    <w:lsdException w:name="heading 8" w:uiPriority="9" w:qFormat="1"/>
-    <w:lsdException w:name="heading 9" w:uiPriority="9" w:qFormat="1"/>
-    <w:lsdException w:name="toc 1" w:uiPriority="39"/>
-    <w:lsdException w:name="toc 2" w:uiPriority="39"/>
-    <w:lsdException w:name="toc 3" w:uiPriority="39"/>
-    <w:lsdException w:name="toc 4" w:uiPriority="39"/>
-    <w:lsdException w:name="toc 5" w:uiPriority="39"/>
-    <w:lsdException w:name="toc 6" w:uiPriority="39"/>
-    <w:lsdException w:name="toc 7" w:uiPriority="39"/>
-    <w:lsdException w:name="toc 8" w:uiPriority="39"/>
-    <w:lsdException w:name="toc 9" w:uiPriority="39"/>
-    <w:lsdException w:name="caption" w:uiPriority="35" w:qFormat="1"/>
-    <w:lsdException w:name="Title" w:semiHidden="0" w:uiPriority="10" w:unhideWhenUsed="0" w:qFormat="1"/>
-    <w:lsdException w:name="Default Paragraph Font" w:uiPriority="1"/>
-    <w:lsdException w:name="Subtitle" w:semiHidden="0" w:uiPriority="11" w:unhideWhenUsed="0" w:qFormat="1"/>
-    <w:lsdException w:name="Strong" w:semiHidden="0" w:uiPriority="22" w:unhideWhenUsed="0" w:qFormat="1"/>
-    <w:lsdException w:name="Emphasis" w:semiHidden="0" w:uiPriority="20" w:unhideWhenUsed="0" w:qFormat="1"/>
-    <w:lsdException w:name="Table Grid" w:semiHidden="0" w:uiPriority="59" w:unhideWhenUsed="0"/>
-    <w:lsdException w:name="Placeholder Text" w:unhideWhenUsed="0"/>
-    <w:lsdException w:name="No Spacing" w:semiHidden="0" w:uiPriority="1" w:unhideWhenUsed="0" w:qFormat="1"/>
-    <w:lsdException w:name="Light Shading" w:semiHidden="0" w:uiPriority="60" w:unhideWhenUsed="0"/>
-    <w:lsdException w:name="Light List" w:semiHidden="0" w:uiPriority="61" w:unhideWhenUsed="0"/>
-    <w:lsdException w:name="Light Grid" w:semiHidden="0" w:uiPriority="62" w:unhideWhenUsed="0"/>
-    <w:lsdException w:name="Medium Shading 1" w:semiHidden="0" w:uiPriority="63" w:unhideWhenUsed="0"/>
-    <w:lsdException w:name="Medium Shading 2" w:semiHidden="0" w:uiPriority="64" w:unhideWhenUsed="0"/>
-    <w:lsdException w:name="Medium List 1" w:semiHidden="0" w:uiPriority="65" w:unhideWhenUsed="0"/>
-    <w:lsdException w:name="Medium List 2" w:semiHidden="0" w:uiPriority="66" w:unhideWhenUsed="0"/>
-    <w:lsdException w:name="Medium Grid 1" w:semiHidden="0" w:uiPriority="67" w:unhideWhenUsed="0"/>
-    <w:lsdException w:name="Medium Grid 2" w:semiHidden="0" w:uiPriority="68" w:unhideWhenUsed="0"/>
-    <w:lsdException w:name="Medium Grid 3" w:semiHidden="0" w:uiPriority="69" w:unhideWhenUsed="0"/>
-    <w:lsdException w:name="Dark List" w:semiHidden="0" w:uiPriority="70" w:unhideWhenUsed="0"/>
-    <w:lsdException w:name="Colorful Shading" w:semiHidden="0" w:uiPriority="71" w:unhideWhenUsed="0"/>
-    <w:lsdException w:name="Colorful List" w:semiHidden="0" w:uiPriority="72" w:unhideWhenUsed="0"/>
-    <w:lsdException w:name="Colorful Grid" w:semiHidden="0" w:uiPriority="73" w:unhideWhenUsed="0"/>
-    <w:lsdException w:name="Light Shading Accent 1" w:semiHidden="0" w:uiPriority="60" w:unhideWhenUsed="0"/>
-    <w:lsdException w:name="Light List Accent 1" w:semiHidden="0" w:uiPriority="61" w:unhideWhenUsed="0"/>
-    <w:lsdException w:name="Light Grid Accent 1" w:semiHidden="0" w:uiPriority="62" w:unhideWhenUsed="0"/>
-    <w:lsdException w:name="Medium Shading 1 Accent 1" w:semiHidden="0" w:uiPriority="63" w:unhideWhenUsed="0"/>
-    <w:lsdException w:name="Medium Shading 2 Accent 1" w:semiHidden="0" w:uiPriority="64" w:unhideWhenUsed="0"/>
-    <w:lsdException w:name="Medium List 1 Accent 1" w:semiHidden="0" w:uiPriority="65" w:unhideWhenUsed="0"/>
-    <w:lsdException w:name="Revision" w:unhideWhenUsed="0"/>
-    <w:lsdException w:name="List Paragraph" w:semiHidden="0" w:uiPriority="34" w:unhideWhenUsed="0" w:qFormat="1"/>
-    <w:lsdException w:name="Quote" w:semiHidden="0" w:uiPriority="29" w:unhideWhenUsed="0" w:qFormat="1"/>
-    <w:lsdException w:name="Intense Quote" w:semiHidden="0" w:uiPriority="30" w:unhideWhenUsed="0" w:qFormat="1"/>
-    <w:lsdException w:name="Medium List 2 Accent 1" w:semiHidden="0" w:uiPriority="66" w:unhideWhenUsed="0"/>
-    <w:lsdException w:name="Medium Grid 1 Accent 1" w:semiHidden="0" w:uiPriority="67" w:unhideWhenUsed="0"/>
-    <w:lsdException w:name="Medium Grid 2 Accent 1" w:semiHidden="0" w:uiPriority="68" w:unhideWhenUsed="0"/>
-    <w:lsdException w:name="Medium Grid 3 Accent 1" w:semiHidden="0" w:uiPriority="69" w:unhideWhenUsed="0"/>
-    <w:lsdException w:name="Dark List Accent 1" w:semiHidden="0" w:uiPriority="70" w:unhideWhenUsed="0"/>
-    <w:lsdException w:name="Colorful Shading Accent 1" w:semiHidden="0" w:uiPriority="71" w:unhideWhenUsed="0"/>
-    <w:lsdException w:name="Colorful List Accent 1" w:semiHidden="0" w:uiPriority="72" w:unhideWhenUsed="0"/>
-    <w:lsdException w:name="Colorful Grid Accent 1" w:semiHidden="0" w:uiPriority="73" w:unhideWhenUsed="0"/>
-    <w:lsdException w:name="Light Shading Accent 2" w:semiHidden="0" w:uiPriority="60" w:unhideWhenUsed="0"/>
-    <w:lsdException w:name="Light List Accent 2" w:semiHidden="0" w:uiPriority="61" w:unhideWhenUsed="0"/>
-    <w:lsdException w:name="Light Grid Accent 2" w:semiHidden="0" w:uiPriority="62" w:unhideWhenUsed="0"/>
-    <w:lsdException w:name="Medium Shading 1 Accent 2" w:semiHidden="0" w:uiPriority="63" w:unhideWhenUsed="0"/>
-    <w:lsdException w:name="Medium Shading 2 Accent 2" w:semiHidden="0" w:uiPriority="64" w:unhideWhenUsed="0"/>
-    <w:lsdException w:name="Medium List 1 Accent 2" w:semiHidden="0" w:uiPriority="65" w:unhideWhenUsed="0"/>
-    <w:lsdException w:name="Medium List 2 Accent 2" w:semiHidden="0" w:uiPriority="66" w:unhideWhenUsed="0"/>
-    <w:lsdException w:name="Medium Grid 1 Accent 2" w:semiHidden="0" w:uiPriority="67" w:unhideWhenUsed="0"/>
-    <w:lsdException w:name="Medium Grid 2 Accent 2" w:semiHidden="0" w:uiPriority="68" w:unhideWhenUsed="0"/>
-    <w:lsdException w:name="Medium Grid 3 Accent 2" w:semiHidden="0" w:uiPriority="69" w:unhideWhenUsed="0"/>
-    <w:lsdException w:name="Dark List Accent 2" w:semiHidden="0" w:uiPriority="70" w:unhideWhenUsed="0"/>
-    <w:lsdException w:name="Colorful Shading Accent 2" w:semiHidden="0" w:uiPriority="71" w:unhideWhenUsed="0"/>
-    <w:lsdException w:name="Colorful List Accent 2" w:semiHidden="0" w:uiPriority="72" w:unhideWhenUsed="0"/>
-    <w:lsdException w:name="Colorful Grid Accent 2" w:semiHidden="0" w:uiPriority="73" w:unhideWhenUsed="0"/>
-    <w:lsdException w:name="Light Shading Accent 3" w:semiHidden="0" w:uiPriority="60" w:unhideWhenUsed="0"/>
-    <w:lsdException w:name="Light List Accent 3" w:semiHidden="0" w:uiPriority="61" w:unhideWhenUsed="0"/>
-    <w:lsdException w:name="Light Grid Accent 3" w:semiHidden="0" w:uiPriority="62" w:unhideWhenUsed="0"/>
-    <w:lsdException w:name="Medium Shading 1 Accent 3" w:semiHidden="0" w:uiPriority="63" w:unhideWhenUsed="0"/>
-    <w:lsdException w:name="Medium Shading 2 Accent 3" w:semiHidden="0" w:uiPriority="64" w:unhideWhenUsed="0"/>
-    <w:lsdException w:name="Medium List 1 Accent 3" w:semiHidden="0" w:uiPriority="65" w:unhideWhenUsed="0"/>
-    <w:lsdException w:name="Medium List 2 Accent 3" w:semiHidden="0" w:uiPriority="66" w:unhideWhenUsed="0"/>
-    <w:lsdException w:name="Medium Grid 1 Accent 3" w:semiHidden="0" w:uiPriority="67" w:unhideWhenUsed="0"/>
-    <w:lsdException w:name="Medium Grid 2 Accent 3" w:semiHidden="0" w:uiPriority="68" w:unhideWhenUsed="0"/>
-    <w:lsdException w:name="Medium Grid 3 Accent 3" w:semiHidden="0" w:uiPriority="69" w:unhideWhenUsed="0"/>
-    <w:lsdException w:name="Dark List Accent 3" w:semiHidden="0" w:uiPriority="70" w:unhideWhenUsed="0"/>
-    <w:lsdException w:name="Colorful Shading Accent 3" w:semiHidden="0" w:uiPriority="71" w:unhideWhenUsed="0"/>
-    <w:lsdException w:name="Colorful List Accent 3" w:semiHidden="0" w:uiPriority="72" w:unhideWhenUsed="0"/>
-    <w:lsdException w:name="Colorful Grid Accent 3" w:semiHidden="0" w:uiPriority="73" w:unhideWhenUsed="0"/>
-    <w:lsdException w:name="Light Shading Accent 4" w:semiHidden="0" w:uiPriority="60" w:unhideWhenUsed="0"/>
-    <w:lsdException w:name="Light List Accent 4" w:semiHidden="0" w:uiPriority="61" w:unhideWhenUsed="0"/>
-    <w:lsdException w:name="Light Grid Accent 4" w:semiHidden="0" w:uiPriority="62" w:unhideWhenUsed="0"/>
-    <w:lsdException w:name="Medium Shading 1 Accent 4" w:semiHidden="0" w:uiPriority="63" w:unhideWhenUsed="0"/>
-    <w:lsdException w:name="Medium Shading 2 Accent 4" w:semiHidden="0" w:uiPriority="64" w:unhideWhenUsed="0"/>
-    <w:lsdException w:name="Medium List 1 Accent 4" w:semiHidden="0" w:uiPriority="65" w:unhideWhenUsed="0"/>
-    <w:lsdException w:name="Medium List 2 Accent 4" w:semiHidden="0" w:uiPriority="66" w:unhideWhenUsed="0"/>
-    <w:lsdException w:name="Medium Grid 1 Accent 4" w:semiHidden="0" w:uiPriority="67" w:unhideWhenUsed="0"/>
-    <w:lsdException w:name="Medium Grid 2 Accent 4" w:semiHidden="0" w:uiPriority="68" w:unhideWhenUsed="0"/>
-    <w:lsdException w:name="Medium Grid 3 Accent 4" w:semiHidden="0" w:uiPriority="69" w:unhideWhenUsed="0"/>
-    <w:lsdException w:name="Dark List Accent 4" w:semiHidden="0" w:uiPriority="70" w:unhideWhenUsed="0"/>
-    <w:lsdException w:name="Colorful Shading Accent 4" w:semiHidden="0" w:uiPriority="71" w:unhideWhenUsed="0"/>
-    <w:lsdException w:name="Colorful List Accent 4" w:semiHidden="0" w:uiPriority="72" w:unhideWhenUsed="0"/>
-    <w:lsdException w:name="Colorful Grid Accent 4" w:semiHidden="0" w:uiPriority="73" w:unhideWhenUsed="0"/>
-    <w:lsdException w:name="Light Shading Accent 5" w:semiHidden="0" w:uiPriority="60" w:unhideWhenUsed="0"/>
-    <w:lsdException w:name="Light List Accent 5" w:semiHidden="0" w:uiPriority="61" w:unhideWhenUsed="0"/>
-    <w:lsdException w:name="Light Grid Accent 5" w:semiHidden="0" w:uiPriority="62" w:unhideWhenUsed="0"/>
-    <w:lsdException w:name="Medium Shading 1 Accent 5" w:semiHidden="0" w:uiPriority="63" w:unhideWhenUsed="0"/>
-    <w:lsdException w:name="Medium Shading 2 Accent 5" w:semiHidden="0" w:uiPriority="64" w:unhideWhenUsed="0"/>
-    <w:lsdException w:name="Medium List 1 Accent 5" w:semiHidden="0" w:uiPriority="65" w:unhideWhenUsed="0"/>
-    <w:lsdException w:name="Medium List 2 Accent 5" w:semiHidden="0" w:uiPriority="66" w:unhideWhenUsed="0"/>
-    <w:lsdException w:name="Medium Grid 1 Accent 5" w:semiHidden="0" w:uiPriority="67" w:unhideWhenUsed="0"/>
-    <w:lsdException w:name="Medium Grid 2 Accent 5" w:semiHidden="0" w:uiPriority="68" w:unhideWhenUsed="0"/>
-    <w:lsdException w:name="Medium Grid 3 Accent 5" w:semiHidden="0" w:uiPriority="69" w:unhideWhenUsed="0"/>
-    <w:lsdException w:name="Dark List Accent 5" w:semiHidden="0" w:uiPriority="70" w:unhideWhenUsed="0"/>
-    <w:lsdException w:name="Colorful Shading Accent 5" w:semiHidden="0" w:uiPriority="71" w:unhideWhenUsed="0"/>
-    <w:lsdException w:name="Colorful List Accent 5" w:semiHidden="0" w:uiPriority="72" w:unhideWhenUsed="0"/>
-    <w:lsdException w:name="Colorful Grid Accent 5" w:semiHidden="0" w:uiPriority="73" w:unhideWhenUsed="0"/>
-    <w:lsdException w:name="Light Shading Accent 6" w:semiHidden="0" w:uiPriority="60" w:unhideWhenUsed="0"/>
-    <w:lsdException w:name="Light List Accent 6" w:semiHidden="0" w:uiPriority="61" w:unhideWhenUsed="0"/>
-    <w:lsdException w:name="Light Grid Accent 6" w:semiHidden="0" w:uiPriority="62" w:unhideWhenUsed="0"/>
-    <w:lsdException w:name="Medium Shading 1 Accent 6" w:semiHidden="0" w:uiPriority="63" w:unhideWhenUsed="0"/>
-    <w:lsdException w:name="Medium Shading 2 Accent 6" w:semiHidden="0" w:uiPriority="64" w:unhideWhenUsed="0"/>
-    <w:lsdException w:name="Medium List 1 Accent 6" w:semiHidden="0" w:uiPriority="65" w:unhideWhenUsed="0"/>
-    <w:lsdException w:name="Medium List 2 Accent 6" w:semiHidden="0" w:uiPriority="66" w:unhideWhenUsed="0"/>
-    <w:lsdException w:name="Medium Grid 1 Accent 6" w:semiHidden="0" w:uiPriority="67" w:unhideWhenUsed="0"/>
-    <w:lsdException w:name="Medium Grid 2 Accent 6" w:semiHidden="0" w:uiPriority="68" w:unhideWhenUsed="0"/>
-    <w:lsdException w:name="Medium Grid 3 Accent 6" w:semiHidden="0" w:uiPriority="69" w:unhideWhenUsed="0"/>
-    <w:lsdException w:name="Dark List Accent 6" w:semiHidden="0" w:uiPriority="70" w:unhideWhenUsed="0"/>
-    <w:lsdException w:name="Colorful Shading Accent 6" w:semiHidden="0" w:uiPriority="71" w:unhideWhenUsed="0"/>
-    <w:lsdException w:name="Colorful List Accent 6" w:semiHidden="0" w:uiPriority="72" w:unhideWhenUsed="0"/>
-    <w:lsdException w:name="Colorful Grid Accent 6" w:semiHidden="0" w:uiPriority="73" w:unhideWhenUsed="0"/>
-    <w:lsdException w:name="Subtle Emphasis" w:semiHidden="0" w:uiPriority="19" w:unhideWhenUsed="0" w:qFormat="1"/>
-    <w:lsdException w:name="Intense Emphasis" w:semiHidden="0" w:uiPriority="21" w:unhideWhenUsed="0" w:qFormat="1"/>
-    <w:lsdException w:name="Subtle Reference" w:semiHidden="0" w:uiPriority="31" w:unhideWhenUsed="0" w:qFormat="1"/>
-    <w:lsdException w:name="Intense Reference" w:semiHidden="0" w:uiPriority="32" w:unhideWhenUsed="0" w:qFormat="1"/>
-    <w:lsdException w:name="Book Title" w:semiHidden="0" w:uiPriority="33" w:unhideWhenUsed="0" w:qFormat="1"/>
-    <w:lsdException w:name="Bibliography" w:uiPriority="37"/>
-    <w:lsdException w:name="TOC Heading" w:uiPriority="39" w:qFormat="1"/>
+  <w:latentStyles w:defLockedState="0" w:defUIPriority="99" w:defSemiHidden="0" w:defUnhideWhenUsed="0" w:defQFormat="0" w:count="376">
+    <w:lsdException w:name="Normal" w:uiPriority="0" w:qFormat="1"/>
+    <w:lsdException w:name="heading 1" w:uiPriority="9" w:qFormat="1"/>
+    <w:lsdException w:name="heading 2" w:semiHidden="1" w:uiPriority="9" w:unhideWhenUsed="1" w:qFormat="1"/>
+    <w:lsdException w:name="heading 3" w:semiHidden="1" w:uiPriority="9" w:unhideWhenUsed="1" w:qFormat="1"/>
+    <w:lsdException w:name="heading 4" w:semiHidden="1" w:uiPriority="9" w:unhideWhenUsed="1" w:qFormat="1"/>
+    <w:lsdException w:name="heading 5" w:semiHidden="1" w:uiPriority="9" w:unhideWhenUsed="1" w:qFormat="1"/>
+    <w:lsdException w:name="heading 6" w:semiHidden="1" w:uiPriority="9" w:unhideWhenUsed="1" w:qFormat="1"/>
+    <w:lsdException w:name="heading 7" w:semiHidden="1" w:uiPriority="9" w:unhideWhenUsed="1" w:qFormat="1"/>
+    <w:lsdException w:name="heading 8" w:semiHidden="1" w:uiPriority="9" w:unhideWhenUsed="1" w:qFormat="1"/>
+    <w:lsdException w:name="heading 9" w:semiHidden="1" w:uiPriority="9" w:unhideWhenUsed="1" w:qFormat="1"/>
+    <w:lsdException w:name="index 1" w:semiHidden="1" w:unhideWhenUsed="1"/>
+    <w:lsdException w:name="index 2" w:semiHidden="1" w:unhideWhenUsed="1"/>
+    <w:lsdException w:name="index 3" w:semiHidden="1" w:unhideWhenUsed="1"/>
+    <w:lsdException w:name="index 4" w:semiHidden="1" w:unhideWhenUsed="1"/>
+    <w:lsdException w:name="index 5" w:semiHidden="1" w:unhideWhenUsed="1"/>
+    <w:lsdException w:name="index 6" w:semiHidden="1" w:unhideWhenUsed="1"/>
+    <w:lsdException w:name="index 7" w:semiHidden="1" w:unhideWhenUsed="1"/>
+    <w:lsdException w:name="index 8" w:semiHidden="1" w:unhideWhenUsed="1"/>
+    <w:lsdException w:name="index 9" w:semiHidden="1" w:unhideWhenUsed="1"/>
+    <w:lsdException w:name="toc 1" w:semiHidden="1" w:uiPriority="39" w:unhideWhenUsed="1"/>
+    <w:lsdException w:name="toc 2" w:semiHidden="1" w:uiPriority="39" w:unhideWhenUsed="1"/>
+    <w:lsdException w:name="toc 3" w:semiHidden="1" w:uiPriority="39" w:unhideWhenUsed="1"/>
+    <w:lsdException w:name="toc 4" w:semiHidden="1" w:uiPriority="39" w:unhideWhenUsed="1"/>
+    <w:lsdException w:name="toc 5" w:semiHidden="1" w:uiPriority="39" w:unhideWhenUsed="1"/>
+    <w:lsdException w:name="toc 6" w:semiHidden="1" w:uiPriority="39" w:unhideWhenUsed="1"/>
+    <w:lsdException w:name="toc 7" w:semiHidden="1" w:uiPriority="39" w:unhideWhenUsed="1"/>
+    <w:lsdException w:name="toc 8" w:semiHidden="1" w:uiPriority="39" w:unhideWhenUsed="1"/>
+    <w:lsdException w:name="toc 9" w:semiHidden="1" w:uiPriority="39" w:unhideWhenUsed="1"/>
+    <w:lsdException w:name="Normal Indent" w:semiHidden="1" w:unhideWhenUsed="1"/>
+    <w:lsdException w:name="footnote text" w:semiHidden="1" w:unhideWhenUsed="1"/>
+    <w:lsdException w:name="annotation text" w:semiHidden="1" w:unhideWhenUsed="1"/>
+    <w:lsdException w:name="header" w:semiHidden="1" w:unhideWhenUsed="1"/>
+    <w:lsdException w:name="footer" w:semiHidden="1" w:unhideWhenUsed="1"/>
+    <w:lsdException w:name="index heading" w:semiHidden="1" w:unhideWhenUsed="1"/>
+    <w:lsdException w:name="caption" w:semiHidden="1" w:uiPriority="35" w:unhideWhenUsed="1" w:qFormat="1"/>
+    <w:lsdException w:name="table of figures" w:semiHidden="1" w:unhideWhenUsed="1"/>
+    <w:lsdException w:name="envelope address" w:semiHidden="1" w:unhideWhenUsed="1"/>
+    <w:lsdException w:name="envelope return" w:semiHidden="1" w:unhideWhenUsed="1"/>
+    <w:lsdException w:name="footnote reference" w:semiHidden="1" w:unhideWhenUsed="1"/>
+    <w:lsdException w:name="annotation reference" w:semiHidden="1" w:unhideWhenUsed="1"/>
+    <w:lsdException w:name="line number" w:semiHidden="1" w:unhideWhenUsed="1"/>
+    <w:lsdException w:name="page number" w:semiHidden="1" w:unhideWhenUsed="1"/>
+    <w:lsdException w:name="endnote reference" w:semiHidden="1" w:unhideWhenUsed="1"/>
+    <w:lsdException w:name="endnote text" w:semiHidden="1" w:unhideWhenUsed="1"/>
+    <w:lsdException w:name="table of authorities" w:semiHidden="1" w:unhideWhenUsed="1"/>
+    <w:lsdException w:name="macro" w:semiHidden="1" w:unhideWhenUsed="1"/>
+    <w:lsdException w:name="toa heading" w:semiHidden="1" w:unhideWhenUsed="1"/>
+    <w:lsdException w:name="List" w:semiHidden="1" w:unhideWhenUsed="1"/>
+    <w:lsdException w:name="List Bullet" w:semiHidden="1" w:unhideWhenUsed="1"/>
+    <w:lsdException w:name="List Number" w:semiHidden="1" w:unhideWhenUsed="1"/>
+    <w:lsdException w:name="List 2" w:semiHidden="1" w:unhideWhenUsed="1"/>
+    <w:lsdException w:name="List 3" w:semiHidden="1" w:unhideWhenUsed="1"/>
+    <w:lsdException w:name="List 4" w:semiHidden="1" w:unhideWhenUsed="1"/>
+    <w:lsdException w:name="List 5" w:semiHidden="1" w:unhideWhenUsed="1"/>
+    <w:lsdException w:name="List Bullet 2" w:semiHidden="1" w:unhideWhenUsed="1"/>
+    <w:lsdException w:name="List Bullet 3" w:semiHidden="1" w:unhideWhenUsed="1"/>
+    <w:lsdException w:name="List Bullet 4" w:semiHidden="1" w:unhideWhenUsed="1"/>
+    <w:lsdException w:name="List Bullet 5" w:semiHidden="1" w:unhideWhenUsed="1"/>
+    <w:lsdException w:name="List Number 2" w:semiHidden="1" w:unhideWhenUsed="1"/>
+    <w:lsdException w:name="List Number 3" w:semiHidden="1" w:unhideWhenUsed="1"/>
+    <w:lsdException w:name="List Number 4" w:semiHidden="1" w:unhideWhenUsed="1"/>
+    <w:lsdException w:name="List Number 5" w:semiHidden="1" w:unhideWhenUsed="1"/>
+    <w:lsdException w:name="Title" w:uiPriority="10" w:qFormat="1"/>
+    <w:lsdException w:name="Closing" w:semiHidden="1" w:unhideWhenUsed="1"/>
+    <w:lsdException w:name="Signature" w:semiHidden="1" w:unhideWhenUsed="1"/>
+    <w:lsdException w:name="Default Paragraph Font" w:semiHidden="1" w:uiPriority="1" w:unhideWhenUsed="1"/>
+    <w:lsdException w:name="Body Text" w:semiHidden="1" w:unhideWhenUsed="1"/>
+    <w:lsdException w:name="Body Text Indent" w:semiHidden="1" w:unhideWhenUsed="1"/>
+    <w:lsdException w:name="List Continue" w:semiHidden="1" w:unhideWhenUsed="1"/>
+    <w:lsdException w:name="List Continue 2" w:semiHidden="1" w:unhideWhenUsed="1"/>
+    <w:lsdException w:name="List Continue 3" w:semiHidden="1" w:unhideWhenUsed="1"/>
+    <w:lsdException w:name="List Continue 4" w:semiHidden="1" w:unhideWhenUsed="1"/>
+    <w:lsdException w:name="List Continue 5" w:semiHidden="1" w:unhideWhenUsed="1"/>
+    <w:lsdException w:name="Message Header" w:semiHidden="1" w:unhideWhenUsed="1"/>
+    <w:lsdException w:name="Subtitle" w:uiPriority="11" w:qFormat="1"/>
+    <w:lsdException w:name="Salutation" w:semiHidden="1" w:unhideWhenUsed="1"/>
+    <w:lsdException w:name="Date" w:semiHidden="1" w:unhideWhenUsed="1"/>
+    <w:lsdException w:name="Body Text First Indent" w:semiHidden="1" w:unhideWhenUsed="1"/>
+    <w:lsdException w:name="Body Text First Indent 2" w:semiHidden="1" w:unhideWhenUsed="1"/>
+    <w:lsdException w:name="Note Heading" w:semiHidden="1" w:unhideWhenUsed="1"/>
+    <w:lsdException w:name="Body Text 2" w:semiHidden="1" w:unhideWhenUsed="1"/>
+    <w:lsdException w:name="Body Text 3" w:semiHidden="1" w:unhideWhenUsed="1"/>
+    <w:lsdException w:name="Body Text Indent 2" w:semiHidden="1" w:unhideWhenUsed="1"/>
+    <w:lsdException w:name="Body Text Indent 3" w:semiHidden="1" w:unhideWhenUsed="1"/>
+    <w:lsdException w:name="Block Text" w:semiHidden="1" w:unhideWhenUsed="1"/>
+    <w:lsdException w:name="Hyperlink" w:semiHidden="1" w:unhideWhenUsed="1"/>
+    <w:lsdException w:name="FollowedHyperlink" w:semiHidden="1" w:unhideWhenUsed="1"/>
+    <w:lsdException w:name="Strong" w:uiPriority="22" w:qFormat="1"/>
+    <w:lsdException w:name="Emphasis" w:uiPriority="20" w:qFormat="1"/>
+    <w:lsdException w:name="Document Map" w:semiHidden="1" w:unhideWhenUsed="1"/>
+    <w:lsdException w:name="Plain Text" w:semiHidden="1" w:unhideWhenUsed="1"/>
+    <w:lsdException w:name="E-mail Signature" w:semiHidden="1" w:unhideWhenUsed="1"/>
+    <w:lsdException w:name="HTML Top of Form" w:semiHidden="1" w:unhideWhenUsed="1"/>
+    <w:lsdException w:name="HTML Bottom of Form" w:semiHidden="1" w:unhideWhenUsed="1"/>
+    <w:lsdException w:name="Normal (Web)" w:semiHidden="1" w:unhideWhenUsed="1"/>
+    <w:lsdException w:name="HTML Acronym" w:semiHidden="1" w:unhideWhenUsed="1"/>
+    <w:lsdException w:name="HTML Address" w:semiHidden="1" w:unhideWhenUsed="1"/>
+    <w:lsdException w:name="HTML Cite" w:semiHidden="1" w:unhideWhenUsed="1"/>
+    <w:lsdException w:name="HTML Code" w:semiHidden="1" w:unhideWhenUsed="1"/>
+    <w:lsdException w:name="HTML Definition" w:semiHidden="1" w:unhideWhenUsed="1"/>
+    <w:lsdException w:name="HTML Keyboard" w:semiHidden="1" w:unhideWhenUsed="1"/>
+    <w:lsdException w:name="HTML Preformatted" w:semiHidden="1" w:unhideWhenUsed="1"/>
+    <w:lsdException w:name="HTML Sample" w:semiHidden="1" w:unhideWhenUsed="1"/>
+    <w:lsdException w:name="HTML Typewriter" w:semiHidden="1" w:unhideWhenUsed="1"/>
+    <w:lsdException w:name="HTML Variable" w:semiHidden="1" w:unhideWhenUsed="1"/>
+    <w:lsdException w:name="Normal Table" w:semiHidden="1" w:unhideWhenUsed="1"/>
+    <w:lsdException w:name="annotation subject" w:semiHidden="1" w:unhideWhenUsed="1"/>
+    <w:lsdException w:name="No List" w:semiHidden="1" w:unhideWhenUsed="1"/>
+    <w:lsdException w:name="Outline List 1" w:semiHidden="1" w:unhideWhenUsed="1"/>
+    <w:lsdException w:name="Outline List 2" w:semiHidden="1" w:unhideWhenUsed="1"/>
+    <w:lsdException w:name="Outline List 3" w:semiHidden="1" w:unhideWhenUsed="1"/>
+    <w:lsdException w:name="Table Simple 1" w:semiHidden="1" w:unhideWhenUsed="1"/>
+    <w:lsdException w:name="Table Simple 2" w:semiHidden="1" w:unhideWhenUsed="1"/>
+    <w:lsdException w:name="Table Simple 3" w:semiHidden="1" w:unhideWhenUsed="1"/>
+    <w:lsdException w:name="Table Classic 1" w:semiHidden="1" w:unhideWhenUsed="1"/>
+    <w:lsdException w:name="Table Classic 2" w:semiHidden="1" w:unhideWhenUsed="1"/>
+    <w:lsdException w:name="Table Classic 3" w:semiHidden="1" w:unhideWhenUsed="1"/>
+    <w:lsdException w:name="Table Classic 4" w:semiHidden="1" w:unhideWhenUsed="1"/>
+    <w:lsdException w:name="Table Colorful 1" w:semiHidden="1" w:unhideWhenUsed="1"/>
+    <w:lsdException w:name="Table Colorful 2" w:semiHidden="1" w:unhideWhenUsed="1"/>
+    <w:lsdException w:name="Table Colorful 3" w:semiHidden="1" w:unhideWhenUsed="1"/>
+    <w:lsdException w:name="Table Columns 1" w:semiHidden="1" w:unhideWhenUsed="1"/>
+    <w:lsdException w:name="Table Columns 2" w:semiHidden="1" w:unhideWhenUsed="1"/>
+    <w:lsdException w:name="Table Columns 3" w:semiHidden="1" w:unhideWhenUsed="1"/>
+    <w:lsdException w:name="Table Columns 4" w:semiHidden="1" w:unhideWhenUsed="1"/>
+    <w:lsdException w:name="Table Columns 5" w:semiHidden="1" w:unhideWhenUsed="1"/>
+    <w:lsdException w:name="Table Grid 1" w:semiHidden="1" w:unhideWhenUsed="1"/>
+    <w:lsdException w:name="Table Grid 2" w:semiHidden="1" w:unhideWhenUsed="1"/>
+    <w:lsdException w:name="Table Grid 3" w:semiHidden="1" w:unhideWhenUsed="1"/>
+    <w:lsdException w:name="Table Grid 4" w:semiHidden="1" w:unhideWhenUsed="1"/>
+    <w:lsdException w:name="Table Grid 5" w:semiHidden="1" w:unhideWhenUsed="1"/>
+    <w:lsdException w:name="Table Grid 6" w:semiHidden="1" w:unhideWhenUsed="1"/>
+    <w:lsdException w:name="Table Grid 7" w:semiHidden="1" w:unhideWhenUsed="1"/>
+    <w:lsdException w:name="Table Grid 8" w:semiHidden="1" w:unhideWhenUsed="1"/>
+    <w:lsdException w:name="Table List 1" w:semiHidden="1" w:unhideWhenUsed="1"/>
+    <w:lsdException w:name="Table List 2" w:semiHidden="1" w:unhideWhenUsed="1"/>
+    <w:lsdException w:name="Table List 3" w:semiHidden="1" w:unhideWhenUsed="1"/>
+    <w:lsdException w:name="Table List 4" w:semiHidden="1" w:unhideWhenUsed="1"/>
+    <w:lsdException w:name="Table List 5" w:semiHidden="1" w:unhideWhenUsed="1"/>
+    <w:lsdException w:name="Table List 6" w:semiHidden="1" w:unhideWhenUsed="1"/>
+    <w:lsdException w:name="Table List 7" w:semiHidden="1" w:unhideWhenUsed="1"/>
+    <w:lsdException w:name="Table List 8" w:semiHidden="1" w:unhideWhenUsed="1"/>
+    <w:lsdException w:name="Table 3D effects 1" w:semiHidden="1" w:unhideWhenUsed="1"/>
+    <w:lsdException w:name="Table 3D effects 2" w:semiHidden="1" w:unhideWhenUsed="1"/>
+    <w:lsdException w:name="Table 3D effects 3" w:semiHidden="1" w:unhideWhenUsed="1"/>
+    <w:lsdException w:name="Table Contemporary" w:semiHidden="1" w:unhideWhenUsed="1"/>
+    <w:lsdException w:name="Table Elegant" w:semiHidden="1" w:unhideWhenUsed="1"/>
+    <w:lsdException w:name="Table Professional" w:semiHidden="1" w:unhideWhenUsed="1"/>
+    <w:lsdException w:name="Table Subtle 1" w:semiHidden="1" w:unhideWhenUsed="1"/>
+    <w:lsdException w:name="Table Subtle 2" w:semiHidden="1" w:unhideWhenUsed="1"/>
+    <w:lsdException w:name="Table Web 1" w:semiHidden="1" w:unhideWhenUsed="1"/>
+    <w:lsdException w:name="Table Web 2" w:semiHidden="1" w:unhideWhenUsed="1"/>
+    <w:lsdException w:name="Table Web 3" w:semiHidden="1" w:unhideWhenUsed="1"/>
+    <w:lsdException w:name="Balloon Text" w:semiHidden="1" w:unhideWhenUsed="1"/>
+    <w:lsdException w:name="Table Grid" w:semiHidden="1" w:uiPriority="59" w:unhideWhenUsed="1"/>
+    <w:lsdException w:name="Table Theme" w:semiHidden="1" w:unhideWhenUsed="1"/>
+    <w:lsdException w:name="Placeholder Text" w:semiHidden="1"/>
+    <w:lsdException w:name="No Spacing" w:uiPriority="1" w:qFormat="1"/>
+    <w:lsdException w:name="Light Shading" w:uiPriority="60"/>
+    <w:lsdException w:name="Light List" w:uiPriority="61"/>
+    <w:lsdException w:name="Light Grid" w:uiPriority="62"/>
+    <w:lsdException w:name="Medium Shading 1" w:uiPriority="63"/>
+    <w:lsdException w:name="Medium Shading 2" w:uiPriority="64"/>
+    <w:lsdException w:name="Medium List 1" w:uiPriority="65"/>
+    <w:lsdException w:name="Medium List 2" w:uiPriority="66"/>
+    <w:lsdException w:name="Medium Grid 1" w:uiPriority="67"/>
+    <w:lsdException w:name="Medium Grid 2" w:uiPriority="68"/>
+    <w:lsdException w:name="Medium Grid 3" w:uiPriority="69"/>
+    <w:lsdException w:name="Dark List" w:uiPriority="70"/>
+    <w:lsdException w:name="Colorful Shading" w:uiPriority="71"/>
+    <w:lsdException w:name="Colorful List" w:uiPriority="72"/>
+    <w:lsdException w:name="Colorful Grid" w:uiPriority="73"/>
+    <w:lsdException w:name="Light Shading Accent 1" w:uiPriority="60"/>
+    <w:lsdException w:name="Light List Accent 1" w:uiPriority="61"/>
+    <w:lsdException w:name="Light Grid Accent 1" w:uiPriority="62"/>
+    <w:lsdException w:name="Medium Shading 1 Accent 1" w:uiPriority="63"/>
+    <w:lsdException w:name="Medium Shading 2 Accent 1" w:uiPriority="64"/>
+    <w:lsdException w:name="Medium List 1 Accent 1" w:uiPriority="65"/>
+    <w:lsdException w:name="Revision" w:semiHidden="1"/>
+    <w:lsdException w:name="List Paragraph" w:uiPriority="34" w:qFormat="1"/>
+    <w:lsdException w:name="Quote" w:uiPriority="29" w:qFormat="1"/>
+    <w:lsdException w:name="Intense Quote" w:uiPriority="30" w:qFormat="1"/>
+    <w:lsdException w:name="Medium List 2 Accent 1" w:uiPriority="66"/>
+    <w:lsdException w:name="Medium Grid 1 Accent 1" w:uiPriority="67"/>
+    <w:lsdException w:name="Medium Grid 2 Accent 1" w:uiPriority="68"/>
+    <w:lsdException w:name="Medium Grid 3 Accent 1" w:uiPriority="69"/>
+    <w:lsdException w:name="Dark List Accent 1" w:uiPriority="70"/>
+    <w:lsdException w:name="Colorful Shading Accent 1" w:uiPriority="71"/>
+    <w:lsdException w:name="Colorful List Accent 1" w:uiPriority="72"/>
+    <w:lsdException w:name="Colorful Grid Accent 1" w:uiPriority="73"/>
+    <w:lsdException w:name="Light Shading Accent 2" w:uiPriority="60"/>
+    <w:lsdException w:name="Light List Accent 2" w:uiPriority="61"/>
+    <w:lsdException w:name="Light Grid Accent 2" w:uiPriority="62"/>
+    <w:lsdException w:name="Medium Shading 1 Accent 2" w:uiPriority="63"/>
+    <w:lsdException w:name="Medium Shading 2 Accent 2" w:uiPriority="64"/>
+    <w:lsdException w:name="Medium List 1 Accent 2" w:uiPriority="65"/>
+    <w:lsdException w:name="Medium List 2 Accent 2" w:uiPriority="66"/>
+    <w:lsdException w:name="Medium Grid 1 Accent 2" w:uiPriority="67"/>
+    <w:lsdException w:name="Medium Grid 2 Accent 2" w:uiPriority="68"/>
+    <w:lsdException w:name="Medium Grid 3 Accent 2" w:uiPriority="69"/>
+    <w:lsdException w:name="Dark List Accent 2" w:uiPriority="70"/>
+    <w:lsdException w:name="Colorful Shading Accent 2" w:uiPriority="71"/>
+    <w:lsdException w:name="Colorful List Accent 2" w:uiPriority="72"/>
+    <w:lsdException w:name="Colorful Grid Accent 2" w:uiPriority="73"/>
+    <w:lsdException w:name="Light Shading Accent 3" w:uiPriority="60"/>
+    <w:lsdException w:name="Light List Accent 3" w:uiPriority="61"/>
+    <w:lsdException w:name="Light Grid Accent 3" w:uiPriority="62"/>
+    <w:lsdException w:name="Medium Shading 1 Accent 3" w:uiPriority="63"/>
+    <w:lsdException w:name="Medium Shading 2 Accent 3" w:uiPriority="64"/>
+    <w:lsdException w:name="Medium List 1 Accent 3" w:uiPriority="65"/>
+    <w:lsdException w:name="Medium List 2 Accent 3" w:uiPriority="66"/>
+    <w:lsdException w:name="Medium Grid 1 Accent 3" w:uiPriority="67"/>
+    <w:lsdException w:name="Medium Grid 2 Accent 3" w:uiPriority="68"/>
+    <w:lsdException w:name="Medium Grid 3 Accent 3" w:uiPriority="69"/>
+    <w:lsdException w:name="Dark List Accent 3" w:uiPriority="70"/>
+    <w:lsdException w:name="Colorful Shading Accent 3" w:uiPriority="71"/>
+    <w:lsdException w:name="Colorful List Accent 3" w:uiPriority="72"/>
+    <w:lsdException w:name="Colorful Grid Accent 3" w:uiPriority="73"/>
+    <w:lsdException w:name="Light Shading Accent 4" w:uiPriority="60"/>
+    <w:lsdException w:name="Light List Accent 4" w:uiPriority="61"/>
+    <w:lsdException w:name="Light Grid Accent 4" w:uiPriority="62"/>
+    <w:lsdException w:name="Medium Shading 1 Accent 4" w:uiPriority="63"/>
+    <w:lsdException w:name="Medium Shading 2 Accent 4" w:uiPriority="64"/>
+    <w:lsdException w:name="Medium List 1 Accent 4" w:uiPriority="65"/>
+    <w:lsdException w:name="Medium List 2 Accent 4" w:uiPriority="66"/>
+    <w:lsdException w:name="Medium Grid 1 Accent 4" w:uiPriority="67"/>
+    <w:lsdException w:name="Medium Grid 2 Accent 4" w:uiPriority="68"/>
+    <w:lsdException w:name="Medium Grid 3 Accent 4" w:uiPriority="69"/>
+    <w:lsdException w:name="Dark List Accent 4" w:uiPriority="70"/>
+    <w:lsdException w:name="Colorful Shading Accent 4" w:uiPriority="71"/>
+    <w:lsdException w:name="Colorful List Accent 4" w:uiPriority="72"/>
+    <w:lsdException w:name="Colorful Grid Accent 4" w:uiPriority="73"/>
+    <w:lsdException w:name="Light Shading Accent 5" w:uiPriority="60"/>
+    <w:lsdException w:name="Light List Accent 5" w:uiPriority="61"/>
+    <w:lsdException w:name="Light Grid Accent 5" w:uiPriority="62"/>
+    <w:lsdException w:name="Medium Shading 1 Accent 5" w:uiPriority="63"/>
+    <w:lsdException w:name="Medium Shading 2 Accent 5" w:uiPriority="64"/>
+    <w:lsdException w:name="Medium List 1 Accent 5" w:uiPriority="65"/>
+    <w:lsdException w:name="Medium List 2 Accent 5" w:uiPriority="66"/>
+    <w:lsdException w:name="Medium Grid 1 Accent 5" w:uiPriority="67"/>
+    <w:lsdException w:name="Medium Grid 2 Accent 5" w:uiPriority="68"/>
+    <w:lsdException w:name="Medium Grid 3 Accent 5" w:uiPriority="69"/>
+    <w:lsdException w:name="Dark List Accent 5" w:uiPriority="70"/>
+    <w:lsdException w:name="Colorful Shading Accent 5" w:uiPriority="71"/>
+    <w:lsdException w:name="Colorful List Accent 5" w:uiPriority="72"/>
+    <w:lsdException w:name="Colorful Grid Accent 5" w:uiPriority="73"/>
+    <w:lsdException w:name="Light Shading Accent 6" w:uiPriority="60"/>
+    <w:lsdException w:name="Light List Accent 6" w:uiPriority="61"/>
+    <w:lsdException w:name="Light Grid Accent 6" w:uiPriority="62"/>
+    <w:lsdException w:name="Medium Shading 1 Accent 6" w:uiPriority="63"/>
+    <w:lsdException w:name="Medium Shading 2 Accent 6" w:uiPriority="64"/>
+    <w:lsdException w:name="Medium List 1 Accent 6" w:uiPriority="65"/>
+    <w:lsdException w:name="Medium List 2 Accent 6" w:uiPriority="66"/>
+    <w:lsdException w:name="Medium Grid 1 Accent 6" w:uiPriority="67"/>
+    <w:lsdException w:name="Medium Grid 2 Accent 6" w:uiPriority="68"/>
+    <w:lsdException w:name="Medium Grid 3 Accent 6" w:uiPriority="69"/>
+    <w:lsdException w:name="Dark List Accent 6" w:uiPriority="70"/>
+    <w:lsdException w:name="Colorful Shading Accent 6" w:uiPriority="71"/>
+    <w:lsdException w:name="Colorful List Accent 6" w:uiPriority="72"/>
+    <w:lsdException w:name="Colorful Grid Accent 6" w:uiPriority="73"/>
+    <w:lsdException w:name="Subtle Emphasis" w:uiPriority="19" w:qFormat="1"/>
+    <w:lsdException w:name="Intense Emphasis" w:uiPriority="21" w:qFormat="1"/>
+    <w:lsdException w:name="Subtle Reference" w:uiPriority="31" w:qFormat="1"/>
+    <w:lsdException w:name="Intense Reference" w:uiPriority="32" w:qFormat="1"/>
+    <w:lsdException w:name="Book Title" w:uiPriority="33" w:qFormat="1"/>
+    <w:lsdException w:name="Bibliography" w:semiHidden="1" w:uiPriority="37" w:unhideWhenUsed="1"/>
+    <w:lsdException w:name="TOC Heading" w:semiHidden="1" w:uiPriority="39" w:unhideWhenUsed="1" w:qFormat="1"/>
+    <w:lsdException w:name="Plain Table 1" w:uiPriority="41"/>
+    <w:lsdException w:name="Plain Table 2" w:uiPriority="42"/>
+    <w:lsdException w:name="Plain Table 3" w:uiPriority="43"/>
+    <w:lsdException w:name="Plain Table 4" w:uiPriority="44"/>
+    <w:lsdException w:name="Plain Table 5" w:uiPriority="45"/>
+    <w:lsdException w:name="Grid Table Light" w:uiPriority="40"/>
+    <w:lsdException w:name="Grid Table 1 Light" w:uiPriority="46"/>
+    <w:lsdException w:name="Grid Table 2" w:uiPriority="47"/>
+    <w:lsdException w:name="Grid Table 3" w:uiPriority="48"/>
+    <w:lsdException w:name="Grid Table 4" w:uiPriority="49"/>
+    <w:lsdException w:name="Grid Table 5 Dark" w:uiPriority="50"/>
+    <w:lsdException w:name="Grid Table 6 Colorful" w:uiPriority="51"/>
+    <w:lsdException w:name="Grid Table 7 Colorful" w:uiPriority="52"/>
+    <w:lsdException w:name="Grid Table 1 Light Accent 1" w:uiPriority="46"/>
+    <w:lsdException w:name="Grid Table 2 Accent 1" w:uiPriority="47"/>
+    <w:lsdException w:name="Grid Table 3 Accent 1" w:uiPriority="48"/>
+    <w:lsdException w:name="Grid Table 4 Accent 1" w:uiPriority="49"/>
+    <w:lsdException w:name="Grid Table 5 Dark Accent 1" w:uiPriority="50"/>
+    <w:lsdException w:name="Grid Table 6 Colorful Accent 1" w:uiPriority="51"/>
+    <w:lsdException w:name="Grid Table 7 Colorful Accent 1" w:uiPriority="52"/>
+    <w:lsdException w:name="Grid Table 1 Light Accent 2" w:uiPriority="46"/>
+    <w:lsdException w:name="Grid Table 2 Accent 2" w:uiPriority="47"/>
+    <w:lsdException w:name="Grid Table 3 Accent 2" w:uiPriority="48"/>
+    <w:lsdException w:name="Grid Table 4 Accent 2" w:uiPriority="49"/>
+    <w:lsdException w:name="Grid Table 5 Dark Accent 2" w:uiPriority="50"/>
+    <w:lsdException w:name="Grid Table 6 Colorful Accent 2" w:uiPriority="51"/>
+    <w:lsdException w:name="Grid Table 7 Colorful Accent 2" w:uiPriority="52"/>
+    <w:lsdException w:name="Grid Table 1 Light Accent 3" w:uiPriority="46"/>
+    <w:lsdException w:name="Grid Table 2 Accent 3" w:uiPriority="47"/>
+    <w:lsdException w:name="Grid Table 3 Accent 3" w:uiPriority="48"/>
+    <w:lsdException w:name="Grid Table 4 Accent 3" w:uiPriority="49"/>
+    <w:lsdException w:name="Grid Table 5 Dark Accent 3" w:uiPriority="50"/>
+    <w:lsdException w:name="Grid Table 6 Colorful Accent 3" w:uiPriority="51"/>
+    <w:lsdException w:name="Grid Table 7 Colorful Accent 3" w:uiPriority="52"/>
+    <w:lsdException w:name="Grid Table 1 Light Accent 4" w:uiPriority="46"/>
+    <w:lsdException w:name="Grid Table 2 Accent 4" w:uiPriority="47"/>
+    <w:lsdException w:name="Grid Table 3 Accent 4" w:uiPriority="48"/>
+    <w:lsdException w:name="Grid Table 4 Accent 4" w:uiPriority="49"/>
+    <w:lsdException w:name="Grid Table 5 Dark Accent 4" w:uiPriority="50"/>
+    <w:lsdException w:name="Grid Table 6 Colorful Accent 4" w:uiPriority="51"/>
+    <w:lsdException w:name="Grid Table 7 Colorful Accent 4" w:uiPriority="52"/>
+    <w:lsdException w:name="Grid Table 1 Light Accent 5" w:uiPriority="46"/>
+    <w:lsdException w:name="Grid Table 2 Accent 5" w:uiPriority="47"/>
+    <w:lsdException w:name="Grid Table 3 Accent 5" w:uiPriority="48"/>
+    <w:lsdException w:name="Grid Table 4 Accent 5" w:uiPriority="49"/>
+    <w:lsdException w:name="Grid Table 5 Dark Accent 5" w:uiPriority="50"/>
+    <w:lsdException w:name="Grid Table 6 Colorful Accent 5" w:uiPriority="51"/>
+    <w:lsdException w:name="Grid Table 7 Colorful Accent 5" w:uiPriority="52"/>
+    <w:lsdException w:name="Grid Table 1 Light Accent 6" w:uiPriority="46"/>
+    <w:lsdException w:name="Grid Table 2 Accent 6" w:uiPriority="47"/>
+    <w:lsdException w:name="Grid Table 3 Accent 6" w:uiPriority="48"/>
+    <w:lsdException w:name="Grid Table 4 Accent 6" w:uiPriority="49"/>
+    <w:lsdException w:name="Grid Table 5 Dark Accent 6" w:uiPriority="50"/>
+    <w:lsdException w:name="Grid Table 6 Colorful Accent 6" w:uiPriority="51"/>
+    <w:lsdException w:name="Grid Table 7 Colorful Accent 6" w:uiPriority="52"/>
+    <w:lsdException w:name="List Table 1 Light" w:uiPriority="46"/>
+    <w:lsdException w:name="List Table 2" w:uiPriority="47"/>
+    <w:lsdException w:name="List Table 3" w:uiPriority="48"/>
+    <w:lsdException w:name="List Table 4" w:uiPriority="49"/>
+    <w:lsdException w:name="List Table 5 Dark" w:uiPriority="50"/>
+    <w:lsdException w:name="List Table 6 Colorful" w:uiPriority="51"/>
+    <w:lsdException w:name="List Table 7 Colorful" w:uiPriority="52"/>
+    <w:lsdException w:name="List Table 1 Light Accent 1" w:uiPriority="46"/>
+    <w:lsdException w:name="List Table 2 Accent 1" w:uiPriority="47"/>
+    <w:lsdException w:name="List Table 3 Accent 1" w:uiPriority="48"/>
+    <w:lsdException w:name="List Table 4 Accent 1" w:uiPriority="49"/>
+    <w:lsdException w:name="List Table 5 Dark Accent 1" w:uiPriority="50"/>
+    <w:lsdException w:name="List Table 6 Colorful Accent 1" w:uiPriority="51"/>
+    <w:lsdException w:name="List Table 7 Colorful Accent 1" w:uiPriority="52"/>
+    <w:lsdException w:name="List Table 1 Light Accent 2" w:uiPriority="46"/>
+    <w:lsdException w:name="List Table 2 Accent 2" w:uiPriority="47"/>
+    <w:lsdException w:name="List Table 3 Accent 2" w:uiPriority="48"/>
+    <w:lsdException w:name="List Table 4 Accent 2" w:uiPriority="49"/>
+    <w:lsdException w:name="List Table 5 Dark Accent 2" w:uiPriority="50"/>
+    <w:lsdException w:name="List Table 6 Colorful Accent 2" w:uiPriority="51"/>
+    <w:lsdException w:name="List Table 7 Colorful Accent 2" w:uiPriority="52"/>
+    <w:lsdException w:name="List Table 1 Light Accent 3" w:uiPriority="46"/>
+    <w:lsdException w:name="List Table 2 Accent 3" w:uiPriority="47"/>
+    <w:lsdException w:name="List Table 3 Accent 3" w:uiPriority="48"/>
+    <w:lsdException w:name="List Table 4 Accent 3" w:uiPriority="49"/>
+    <w:lsdException w:name="List Table 5 Dark Accent 3" w:uiPriority="50"/>
+    <w:lsdException w:name="List Table 6 Colorful Accent 3" w:uiPriority="51"/>
+    <w:lsdException w:name="List Table 7 Colorful Accent 3" w:uiPriority="52"/>
+    <w:lsdException w:name="List Table 1 Light Accent 4" w:uiPriority="46"/>
+    <w:lsdException w:name="List Table 2 Accent 4" w:uiPriority="47"/>
+    <w:lsdException w:name="List Table 3 Accent 4" w:uiPriority="48"/>
+    <w:lsdException w:name="List Table 4 Accent 4" w:uiPriority="49"/>
+    <w:lsdException w:name="List Table 5 Dark Accent 4" w:uiPriority="50"/>
+    <w:lsdException w:name="List Table 6 Colorful Accent 4" w:uiPriority="51"/>
+    <w:lsdException w:name="List Table 7 Colorful Accent 4" w:uiPriority="52"/>
+    <w:lsdException w:name="List Table 1 Light Accent 5" w:uiPriority="46"/>
+    <w:lsdException w:name="List Table 2 Accent 5" w:uiPriority="47"/>
+    <w:lsdException w:name="List Table 3 Accent 5" w:uiPriority="48"/>
+    <w:lsdException w:name="List Table 4 Accent 5" w:uiPriority="49"/>
+    <w:lsdException w:name="List Table 5 Dark Accent 5" w:uiPriority="50"/>
+    <w:lsdException w:name="List Table 6 Colorful Accent 5" w:uiPriority="51"/>
+    <w:lsdException w:name="List Table 7 Colorful Accent 5" w:uiPriority="52"/>
+    <w:lsdException w:name="List Table 1 Light Accent 6" w:uiPriority="46"/>
+    <w:lsdException w:name="List Table 2 Accent 6" w:uiPriority="47"/>
+    <w:lsdException w:name="List Table 3 Accent 6" w:uiPriority="48"/>
+    <w:lsdException w:name="List Table 4 Accent 6" w:uiPriority="49"/>
+    <w:lsdException w:name="List Table 5 Dark Accent 6" w:uiPriority="50"/>
+    <w:lsdException w:name="List Table 6 Colorful Accent 6" w:uiPriority="51"/>
+    <w:lsdException w:name="List Table 7 Colorful Accent 6" w:uiPriority="52"/>
+    <w:lsdException w:name="Mention" w:semiHidden="1" w:unhideWhenUsed="1"/>
+    <w:lsdException w:name="Smart Hyperlink" w:semiHidden="1" w:unhideWhenUsed="1"/>
+    <w:lsdException w:name="Hashtag" w:semiHidden="1" w:unhideWhenUsed="1"/>
+    <w:lsdException w:name="Unresolved Mention" w:semiHidden="1" w:unhideWhenUsed="1"/>
+    <w:lsdException w:name="Smart Link" w:semiHidden="1" w:unhideWhenUsed="1"/>
   </w:latentStyles>
   <w:style w:type="paragraph" w:default="1" w:styleId="Normal">
     <w:name w:val="Normal"/>
@@ -6132,726 +6312,6 @@
 </w:styles>
 </file>
 
-<file path=word/stylesWithEffects.xml><?xml version="1.0" encoding="utf-8"?>
-<w:styles xmlns:wpc="http://schemas.microsoft.com/office/word/2010/wordprocessingCanvas" xmlns:mc="http://schemas.openxmlformats.org/markup-compatibility/2006" xmlns:o="urn:schemas-microsoft-com:office:office" xmlns:r="http://schemas.openxmlformats.org/officeDocument/2006/relationships" xmlns:m="http://schemas.openxmlformats.org/officeDocument/2006/math" xmlns:v="urn:schemas-microsoft-com:vml" xmlns:wp14="http://schemas.microsoft.com/office/word/2010/wordprocessingDrawing" xmlns:wp="http://schemas.openxmlformats.org/drawingml/2006/wordprocessingDrawing" xmlns:w10="urn:schemas-microsoft-com:office:word" xmlns:w="http://schemas.openxmlformats.org/wordprocessingml/2006/main" xmlns:w14="http://schemas.microsoft.com/office/word/2010/wordml" xmlns:wpg="http://schemas.microsoft.com/office/word/2010/wordprocessingGroup" xmlns:wpi="http://schemas.microsoft.com/office/word/2010/wordprocessingInk" xmlns:wne="http://schemas.microsoft.com/office/word/2006/wordml" xmlns:wps="http://schemas.microsoft.com/office/word/2010/wordprocessingShape" mc:Ignorable="w14 wp14">
-  <w:docDefaults>
-    <w:rPrDefault>
-      <w:rPr>
-        <w:rFonts w:asciiTheme="minorHAnsi" w:eastAsiaTheme="minorHAnsi" w:hAnsiTheme="minorHAnsi" w:cstheme="minorBidi"/>
-        <w:sz w:val="22"/>
-        <w:szCs w:val="22"/>
-        <w:lang w:val="fr-FR" w:eastAsia="en-US" w:bidi="ar-SA"/>
-      </w:rPr>
-    </w:rPrDefault>
-    <w:pPrDefault>
-      <w:pPr>
-        <w:spacing w:after="200" w:line="276" w:lineRule="auto"/>
-      </w:pPr>
-    </w:pPrDefault>
-  </w:docDefaults>
-  <w:latentStyles w:defLockedState="0" w:defUIPriority="99" w:defSemiHidden="1" w:defUnhideWhenUsed="1" w:defQFormat="0" w:count="267">
-    <w:lsdException w:name="Normal" w:semiHidden="0" w:uiPriority="0" w:unhideWhenUsed="0" w:qFormat="1"/>
-    <w:lsdException w:name="heading 1" w:semiHidden="0" w:uiPriority="9" w:unhideWhenUsed="0" w:qFormat="1"/>
-    <w:lsdException w:name="heading 2" w:uiPriority="9" w:qFormat="1"/>
-    <w:lsdException w:name="heading 3" w:uiPriority="9" w:qFormat="1"/>
-    <w:lsdException w:name="heading 4" w:uiPriority="9" w:qFormat="1"/>
-    <w:lsdException w:name="heading 5" w:uiPriority="9" w:qFormat="1"/>
-    <w:lsdException w:name="heading 6" w:uiPriority="9" w:qFormat="1"/>
-    <w:lsdException w:name="heading 7" w:uiPriority="9" w:qFormat="1"/>
-    <w:lsdException w:name="heading 8" w:uiPriority="9" w:qFormat="1"/>
-    <w:lsdException w:name="heading 9" w:uiPriority="9" w:qFormat="1"/>
-    <w:lsdException w:name="toc 1" w:uiPriority="39"/>
-    <w:lsdException w:name="toc 2" w:uiPriority="39"/>
-    <w:lsdException w:name="toc 3" w:uiPriority="39"/>
-    <w:lsdException w:name="toc 4" w:uiPriority="39"/>
-    <w:lsdException w:name="toc 5" w:uiPriority="39"/>
-    <w:lsdException w:name="toc 6" w:uiPriority="39"/>
-    <w:lsdException w:name="toc 7" w:uiPriority="39"/>
-    <w:lsdException w:name="toc 8" w:uiPriority="39"/>
-    <w:lsdException w:name="toc 9" w:uiPriority="39"/>
-    <w:lsdException w:name="caption" w:uiPriority="35" w:qFormat="1"/>
-    <w:lsdException w:name="Title" w:semiHidden="0" w:uiPriority="10" w:unhideWhenUsed="0" w:qFormat="1"/>
-    <w:lsdException w:name="Default Paragraph Font" w:uiPriority="1"/>
-    <w:lsdException w:name="Subtitle" w:semiHidden="0" w:uiPriority="11" w:unhideWhenUsed="0" w:qFormat="1"/>
-    <w:lsdException w:name="Strong" w:semiHidden="0" w:uiPriority="22" w:unhideWhenUsed="0" w:qFormat="1"/>
-    <w:lsdException w:name="Emphasis" w:semiHidden="0" w:uiPriority="20" w:unhideWhenUsed="0" w:qFormat="1"/>
-    <w:lsdException w:name="Table Grid" w:semiHidden="0" w:uiPriority="59" w:unhideWhenUsed="0"/>
-    <w:lsdException w:name="Placeholder Text" w:unhideWhenUsed="0"/>
-    <w:lsdException w:name="No Spacing" w:semiHidden="0" w:uiPriority="1" w:unhideWhenUsed="0" w:qFormat="1"/>
-    <w:lsdException w:name="Light Shading" w:semiHidden="0" w:uiPriority="60" w:unhideWhenUsed="0"/>
-    <w:lsdException w:name="Light List" w:semiHidden="0" w:uiPriority="61" w:unhideWhenUsed="0"/>
-    <w:lsdException w:name="Light Grid" w:semiHidden="0" w:uiPriority="62" w:unhideWhenUsed="0"/>
-    <w:lsdException w:name="Medium Shading 1" w:semiHidden="0" w:uiPriority="63" w:unhideWhenUsed="0"/>
-    <w:lsdException w:name="Medium Shading 2" w:semiHidden="0" w:uiPriority="64" w:unhideWhenUsed="0"/>
-    <w:lsdException w:name="Medium List 1" w:semiHidden="0" w:uiPriority="65" w:unhideWhenUsed="0"/>
-    <w:lsdException w:name="Medium List 2" w:semiHidden="0" w:uiPriority="66" w:unhideWhenUsed="0"/>
-    <w:lsdException w:name="Medium Grid 1" w:semiHidden="0" w:uiPriority="67" w:unhideWhenUsed="0"/>
-    <w:lsdException w:name="Medium Grid 2" w:semiHidden="0" w:uiPriority="68" w:unhideWhenUsed="0"/>
-    <w:lsdException w:name="Medium Grid 3" w:semiHidden="0" w:uiPriority="69" w:unhideWhenUsed="0"/>
-    <w:lsdException w:name="Dark List" w:semiHidden="0" w:uiPriority="70" w:unhideWhenUsed="0"/>
-    <w:lsdException w:name="Colorful Shading" w:semiHidden="0" w:uiPriority="71" w:unhideWhenUsed="0"/>
-    <w:lsdException w:name="Colorful List" w:semiHidden="0" w:uiPriority="72" w:unhideWhenUsed="0"/>
-    <w:lsdException w:name="Colorful Grid" w:semiHidden="0" w:uiPriority="73" w:unhideWhenUsed="0"/>
-    <w:lsdException w:name="Light Shading Accent 1" w:semiHidden="0" w:uiPriority="60" w:unhideWhenUsed="0"/>
-    <w:lsdException w:name="Light List Accent 1" w:semiHidden="0" w:uiPriority="61" w:unhideWhenUsed="0"/>
-    <w:lsdException w:name="Light Grid Accent 1" w:semiHidden="0" w:uiPriority="62" w:unhideWhenUsed="0"/>
-    <w:lsdException w:name="Medium Shading 1 Accent 1" w:semiHidden="0" w:uiPriority="63" w:unhideWhenUsed="0"/>
-    <w:lsdException w:name="Medium Shading 2 Accent 1" w:semiHidden="0" w:uiPriority="64" w:unhideWhenUsed="0"/>
-    <w:lsdException w:name="Medium List 1 Accent 1" w:semiHidden="0" w:uiPriority="65" w:unhideWhenUsed="0"/>
-    <w:lsdException w:name="Revision" w:unhideWhenUsed="0"/>
-    <w:lsdException w:name="List Paragraph" w:semiHidden="0" w:uiPriority="34" w:unhideWhenUsed="0" w:qFormat="1"/>
-    <w:lsdException w:name="Quote" w:semiHidden="0" w:uiPriority="29" w:unhideWhenUsed="0" w:qFormat="1"/>
-    <w:lsdException w:name="Intense Quote" w:semiHidden="0" w:uiPriority="30" w:unhideWhenUsed="0" w:qFormat="1"/>
-    <w:lsdException w:name="Medium List 2 Accent 1" w:semiHidden="0" w:uiPriority="66" w:unhideWhenUsed="0"/>
-    <w:lsdException w:name="Medium Grid 1 Accent 1" w:semiHidden="0" w:uiPriority="67" w:unhideWhenUsed="0"/>
-    <w:lsdException w:name="Medium Grid 2 Accent 1" w:semiHidden="0" w:uiPriority="68" w:unhideWhenUsed="0"/>
-    <w:lsdException w:name="Medium Grid 3 Accent 1" w:semiHidden="0" w:uiPriority="69" w:unhideWhenUsed="0"/>
-    <w:lsdException w:name="Dark List Accent 1" w:semiHidden="0" w:uiPriority="70" w:unhideWhenUsed="0"/>
-    <w:lsdException w:name="Colorful Shading Accent 1" w:semiHidden="0" w:uiPriority="71" w:unhideWhenUsed="0"/>
-    <w:lsdException w:name="Colorful List Accent 1" w:semiHidden="0" w:uiPriority="72" w:unhideWhenUsed="0"/>
-    <w:lsdException w:name="Colorful Grid Accent 1" w:semiHidden="0" w:uiPriority="73" w:unhideWhenUsed="0"/>
-    <w:lsdException w:name="Light Shading Accent 2" w:semiHidden="0" w:uiPriority="60" w:unhideWhenUsed="0"/>
-    <w:lsdException w:name="Light List Accent 2" w:semiHidden="0" w:uiPriority="61" w:unhideWhenUsed="0"/>
-    <w:lsdException w:name="Light Grid Accent 2" w:semiHidden="0" w:uiPriority="62" w:unhideWhenUsed="0"/>
-    <w:lsdException w:name="Medium Shading 1 Accent 2" w:semiHidden="0" w:uiPriority="63" w:unhideWhenUsed="0"/>
-    <w:lsdException w:name="Medium Shading 2 Accent 2" w:semiHidden="0" w:uiPriority="64" w:unhideWhenUsed="0"/>
-    <w:lsdException w:name="Medium List 1 Accent 2" w:semiHidden="0" w:uiPriority="65" w:unhideWhenUsed="0"/>
-    <w:lsdException w:name="Medium List 2 Accent 2" w:semiHidden="0" w:uiPriority="66" w:unhideWhenUsed="0"/>
-    <w:lsdException w:name="Medium Grid 1 Accent 2" w:semiHidden="0" w:uiPriority="67" w:unhideWhenUsed="0"/>
-    <w:lsdException w:name="Medium Grid 2 Accent 2" w:semiHidden="0" w:uiPriority="68" w:unhideWhenUsed="0"/>
-    <w:lsdException w:name="Medium Grid 3 Accent 2" w:semiHidden="0" w:uiPriority="69" w:unhideWhenUsed="0"/>
-    <w:lsdException w:name="Dark List Accent 2" w:semiHidden="0" w:uiPriority="70" w:unhideWhenUsed="0"/>
-    <w:lsdException w:name="Colorful Shading Accent 2" w:semiHidden="0" w:uiPriority="71" w:unhideWhenUsed="0"/>
-    <w:lsdException w:name="Colorful List Accent 2" w:semiHidden="0" w:uiPriority="72" w:unhideWhenUsed="0"/>
-    <w:lsdException w:name="Colorful Grid Accent 2" w:semiHidden="0" w:uiPriority="73" w:unhideWhenUsed="0"/>
-    <w:lsdException w:name="Light Shading Accent 3" w:semiHidden="0" w:uiPriority="60" w:unhideWhenUsed="0"/>
-    <w:lsdException w:name="Light List Accent 3" w:semiHidden="0" w:uiPriority="61" w:unhideWhenUsed="0"/>
-    <w:lsdException w:name="Light Grid Accent 3" w:semiHidden="0" w:uiPriority="62" w:unhideWhenUsed="0"/>
-    <w:lsdException w:name="Medium Shading 1 Accent 3" w:semiHidden="0" w:uiPriority="63" w:unhideWhenUsed="0"/>
-    <w:lsdException w:name="Medium Shading 2 Accent 3" w:semiHidden="0" w:uiPriority="64" w:unhideWhenUsed="0"/>
-    <w:lsdException w:name="Medium List 1 Accent 3" w:semiHidden="0" w:uiPriority="65" w:unhideWhenUsed="0"/>
-    <w:lsdException w:name="Medium List 2 Accent 3" w:semiHidden="0" w:uiPriority="66" w:unhideWhenUsed="0"/>
-    <w:lsdException w:name="Medium Grid 1 Accent 3" w:semiHidden="0" w:uiPriority="67" w:unhideWhenUsed="0"/>
-    <w:lsdException w:name="Medium Grid 2 Accent 3" w:semiHidden="0" w:uiPriority="68" w:unhideWhenUsed="0"/>
-    <w:lsdException w:name="Medium Grid 3 Accent 3" w:semiHidden="0" w:uiPriority="69" w:unhideWhenUsed="0"/>
-    <w:lsdException w:name="Dark List Accent 3" w:semiHidden="0" w:uiPriority="70" w:unhideWhenUsed="0"/>
-    <w:lsdException w:name="Colorful Shading Accent 3" w:semiHidden="0" w:uiPriority="71" w:unhideWhenUsed="0"/>
-    <w:lsdException w:name="Colorful List Accent 3" w:semiHidden="0" w:uiPriority="72" w:unhideWhenUsed="0"/>
-    <w:lsdException w:name="Colorful Grid Accent 3" w:semiHidden="0" w:uiPriority="73" w:unhideWhenUsed="0"/>
-    <w:lsdException w:name="Light Shading Accent 4" w:semiHidden="0" w:uiPriority="60" w:unhideWhenUsed="0"/>
-    <w:lsdException w:name="Light List Accent 4" w:semiHidden="0" w:uiPriority="61" w:unhideWhenUsed="0"/>
-    <w:lsdException w:name="Light Grid Accent 4" w:semiHidden="0" w:uiPriority="62" w:unhideWhenUsed="0"/>
-    <w:lsdException w:name="Medium Shading 1 Accent 4" w:semiHidden="0" w:uiPriority="63" w:unhideWhenUsed="0"/>
-    <w:lsdException w:name="Medium Shading 2 Accent 4" w:semiHidden="0" w:uiPriority="64" w:unhideWhenUsed="0"/>
-    <w:lsdException w:name="Medium List 1 Accent 4" w:semiHidden="0" w:uiPriority="65" w:unhideWhenUsed="0"/>
-    <w:lsdException w:name="Medium List 2 Accent 4" w:semiHidden="0" w:uiPriority="66" w:unhideWhenUsed="0"/>
-    <w:lsdException w:name="Medium Grid 1 Accent 4" w:semiHidden="0" w:uiPriority="67" w:unhideWhenUsed="0"/>
-    <w:lsdException w:name="Medium Grid 2 Accent 4" w:semiHidden="0" w:uiPriority="68" w:unhideWhenUsed="0"/>
-    <w:lsdException w:name="Medium Grid 3 Accent 4" w:semiHidden="0" w:uiPriority="69" w:unhideWhenUsed="0"/>
-    <w:lsdException w:name="Dark List Accent 4" w:semiHidden="0" w:uiPriority="70" w:unhideWhenUsed="0"/>
-    <w:lsdException w:name="Colorful Shading Accent 4" w:semiHidden="0" w:uiPriority="71" w:unhideWhenUsed="0"/>
-    <w:lsdException w:name="Colorful List Accent 4" w:semiHidden="0" w:uiPriority="72" w:unhideWhenUsed="0"/>
-    <w:lsdException w:name="Colorful Grid Accent 4" w:semiHidden="0" w:uiPriority="73" w:unhideWhenUsed="0"/>
-    <w:lsdException w:name="Light Shading Accent 5" w:semiHidden="0" w:uiPriority="60" w:unhideWhenUsed="0"/>
-    <w:lsdException w:name="Light List Accent 5" w:semiHidden="0" w:uiPriority="61" w:unhideWhenUsed="0"/>
-    <w:lsdException w:name="Light Grid Accent 5" w:semiHidden="0" w:uiPriority="62" w:unhideWhenUsed="0"/>
-    <w:lsdException w:name="Medium Shading 1 Accent 5" w:semiHidden="0" w:uiPriority="63" w:unhideWhenUsed="0"/>
-    <w:lsdException w:name="Medium Shading 2 Accent 5" w:semiHidden="0" w:uiPriority="64" w:unhideWhenUsed="0"/>
-    <w:lsdException w:name="Medium List 1 Accent 5" w:semiHidden="0" w:uiPriority="65" w:unhideWhenUsed="0"/>
-    <w:lsdException w:name="Medium List 2 Accent 5" w:semiHidden="0" w:uiPriority="66" w:unhideWhenUsed="0"/>
-    <w:lsdException w:name="Medium Grid 1 Accent 5" w:semiHidden="0" w:uiPriority="67" w:unhideWhenUsed="0"/>
-    <w:lsdException w:name="Medium Grid 2 Accent 5" w:semiHidden="0" w:uiPriority="68" w:unhideWhenUsed="0"/>
-    <w:lsdException w:name="Medium Grid 3 Accent 5" w:semiHidden="0" w:uiPriority="69" w:unhideWhenUsed="0"/>
-    <w:lsdException w:name="Dark List Accent 5" w:semiHidden="0" w:uiPriority="70" w:unhideWhenUsed="0"/>
-    <w:lsdException w:name="Colorful Shading Accent 5" w:semiHidden="0" w:uiPriority="71" w:unhideWhenUsed="0"/>
-    <w:lsdException w:name="Colorful List Accent 5" w:semiHidden="0" w:uiPriority="72" w:unhideWhenUsed="0"/>
-    <w:lsdException w:name="Colorful Grid Accent 5" w:semiHidden="0" w:uiPriority="73" w:unhideWhenUsed="0"/>
-    <w:lsdException w:name="Light Shading Accent 6" w:semiHidden="0" w:uiPriority="60" w:unhideWhenUsed="0"/>
-    <w:lsdException w:name="Light List Accent 6" w:semiHidden="0" w:uiPriority="61" w:unhideWhenUsed="0"/>
-    <w:lsdException w:name="Light Grid Accent 6" w:semiHidden="0" w:uiPriority="62" w:unhideWhenUsed="0"/>
-    <w:lsdException w:name="Medium Shading 1 Accent 6" w:semiHidden="0" w:uiPriority="63" w:unhideWhenUsed="0"/>
-    <w:lsdException w:name="Medium Shading 2 Accent 6" w:semiHidden="0" w:uiPriority="64" w:unhideWhenUsed="0"/>
-    <w:lsdException w:name="Medium List 1 Accent 6" w:semiHidden="0" w:uiPriority="65" w:unhideWhenUsed="0"/>
-    <w:lsdException w:name="Medium List 2 Accent 6" w:semiHidden="0" w:uiPriority="66" w:unhideWhenUsed="0"/>
-    <w:lsdException w:name="Medium Grid 1 Accent 6" w:semiHidden="0" w:uiPriority="67" w:unhideWhenUsed="0"/>
-    <w:lsdException w:name="Medium Grid 2 Accent 6" w:semiHidden="0" w:uiPriority="68" w:unhideWhenUsed="0"/>
-    <w:lsdException w:name="Medium Grid 3 Accent 6" w:semiHidden="0" w:uiPriority="69" w:unhideWhenUsed="0"/>
-    <w:lsdException w:name="Dark List Accent 6" w:semiHidden="0" w:uiPriority="70" w:unhideWhenUsed="0"/>
-    <w:lsdException w:name="Colorful Shading Accent 6" w:semiHidden="0" w:uiPriority="71" w:unhideWhenUsed="0"/>
-    <w:lsdException w:name="Colorful List Accent 6" w:semiHidden="0" w:uiPriority="72" w:unhideWhenUsed="0"/>
-    <w:lsdException w:name="Colorful Grid Accent 6" w:semiHidden="0" w:uiPriority="73" w:unhideWhenUsed="0"/>
-    <w:lsdException w:name="Subtle Emphasis" w:semiHidden="0" w:uiPriority="19" w:unhideWhenUsed="0" w:qFormat="1"/>
-    <w:lsdException w:name="Intense Emphasis" w:semiHidden="0" w:uiPriority="21" w:unhideWhenUsed="0" w:qFormat="1"/>
-    <w:lsdException w:name="Subtle Reference" w:semiHidden="0" w:uiPriority="31" w:unhideWhenUsed="0" w:qFormat="1"/>
-    <w:lsdException w:name="Intense Reference" w:semiHidden="0" w:uiPriority="32" w:unhideWhenUsed="0" w:qFormat="1"/>
-    <w:lsdException w:name="Book Title" w:semiHidden="0" w:uiPriority="33" w:unhideWhenUsed="0" w:qFormat="1"/>
-    <w:lsdException w:name="Bibliography" w:uiPriority="37"/>
-    <w:lsdException w:name="TOC Heading" w:uiPriority="39" w:qFormat="1"/>
-  </w:latentStyles>
-  <w:style w:type="paragraph" w:default="1" w:styleId="Normal">
-    <w:name w:val="Normal"/>
-    <w:qFormat/>
-    <w:rsid w:val="00EF6CFC"/>
-  </w:style>
-  <w:style w:type="paragraph" w:styleId="Titre1">
-    <w:name w:val="heading 1"/>
-    <w:basedOn w:val="Normal"/>
-    <w:next w:val="Normal"/>
-    <w:link w:val="Titre1Car"/>
-    <w:uiPriority w:val="9"/>
-    <w:qFormat/>
-    <w:rsid w:val="00DE1E23"/>
-    <w:pPr>
-      <w:keepNext/>
-      <w:keepLines/>
-      <w:spacing w:before="480" w:after="0"/>
-      <w:outlineLvl w:val="0"/>
-    </w:pPr>
-    <w:rPr>
-      <w:rFonts w:asciiTheme="majorHAnsi" w:eastAsiaTheme="majorEastAsia" w:hAnsiTheme="majorHAnsi" w:cstheme="majorBidi"/>
-      <w:b/>
-      <w:bCs/>
-      <w:color w:val="365F91" w:themeColor="accent1" w:themeShade="BF"/>
-      <w:sz w:val="28"/>
-      <w:szCs w:val="28"/>
-    </w:rPr>
-  </w:style>
-  <w:style w:type="paragraph" w:styleId="Titre2">
-    <w:name w:val="heading 2"/>
-    <w:basedOn w:val="Normal"/>
-    <w:next w:val="Normal"/>
-    <w:link w:val="Titre2Car"/>
-    <w:uiPriority w:val="9"/>
-    <w:unhideWhenUsed/>
-    <w:qFormat/>
-    <w:rsid w:val="00DE1E23"/>
-    <w:pPr>
-      <w:keepNext/>
-      <w:keepLines/>
-      <w:spacing w:before="200" w:after="0"/>
-      <w:outlineLvl w:val="1"/>
-    </w:pPr>
-    <w:rPr>
-      <w:rFonts w:asciiTheme="majorHAnsi" w:eastAsiaTheme="majorEastAsia" w:hAnsiTheme="majorHAnsi" w:cstheme="majorBidi"/>
-      <w:b/>
-      <w:bCs/>
-      <w:color w:val="4F81BD" w:themeColor="accent1"/>
-      <w:sz w:val="26"/>
-      <w:szCs w:val="26"/>
-    </w:rPr>
-  </w:style>
-  <w:style w:type="paragraph" w:styleId="Titre3">
-    <w:name w:val="heading 3"/>
-    <w:basedOn w:val="Normal"/>
-    <w:next w:val="Normal"/>
-    <w:link w:val="Titre3Car"/>
-    <w:uiPriority w:val="9"/>
-    <w:unhideWhenUsed/>
-    <w:qFormat/>
-    <w:rsid w:val="00142D80"/>
-    <w:pPr>
-      <w:keepNext/>
-      <w:keepLines/>
-      <w:spacing w:before="200" w:after="0"/>
-      <w:outlineLvl w:val="2"/>
-    </w:pPr>
-    <w:rPr>
-      <w:rFonts w:asciiTheme="majorHAnsi" w:eastAsiaTheme="majorEastAsia" w:hAnsiTheme="majorHAnsi" w:cstheme="majorBidi"/>
-      <w:b/>
-      <w:bCs/>
-      <w:color w:val="4F81BD" w:themeColor="accent1"/>
-    </w:rPr>
-  </w:style>
-  <w:style w:type="character" w:default="1" w:styleId="Policepardfaut">
-    <w:name w:val="Default Paragraph Font"/>
-    <w:uiPriority w:val="1"/>
-    <w:semiHidden/>
-    <w:unhideWhenUsed/>
-  </w:style>
-  <w:style w:type="table" w:default="1" w:styleId="TableauNormal">
-    <w:name w:val="Normal Table"/>
-    <w:uiPriority w:val="99"/>
-    <w:semiHidden/>
-    <w:unhideWhenUsed/>
-    <w:tblPr>
-      <w:tblInd w:w="0" w:type="dxa"/>
-      <w:tblCellMar>
-        <w:top w:w="0" w:type="dxa"/>
-        <w:left w:w="108" w:type="dxa"/>
-        <w:bottom w:w="0" w:type="dxa"/>
-        <w:right w:w="108" w:type="dxa"/>
-      </w:tblCellMar>
-    </w:tblPr>
-  </w:style>
-  <w:style w:type="numbering" w:default="1" w:styleId="Aucuneliste">
-    <w:name w:val="No List"/>
-    <w:uiPriority w:val="99"/>
-    <w:semiHidden/>
-    <w:unhideWhenUsed/>
-  </w:style>
-  <w:style w:type="character" w:customStyle="1" w:styleId="Titre1Car">
-    <w:name w:val="Titre 1 Car"/>
-    <w:basedOn w:val="Policepardfaut"/>
-    <w:link w:val="Titre1"/>
-    <w:uiPriority w:val="9"/>
-    <w:rsid w:val="00DE1E23"/>
-    <w:rPr>
-      <w:rFonts w:asciiTheme="majorHAnsi" w:eastAsiaTheme="majorEastAsia" w:hAnsiTheme="majorHAnsi" w:cstheme="majorBidi"/>
-      <w:b/>
-      <w:bCs/>
-      <w:color w:val="365F91" w:themeColor="accent1" w:themeShade="BF"/>
-      <w:sz w:val="28"/>
-      <w:szCs w:val="28"/>
-    </w:rPr>
-  </w:style>
-  <w:style w:type="paragraph" w:styleId="En-ttedetabledesmatires">
-    <w:name w:val="TOC Heading"/>
-    <w:basedOn w:val="Titre1"/>
-    <w:next w:val="Normal"/>
-    <w:uiPriority w:val="39"/>
-    <w:semiHidden/>
-    <w:unhideWhenUsed/>
-    <w:qFormat/>
-    <w:rsid w:val="00DE1E23"/>
-    <w:pPr>
-      <w:outlineLvl w:val="9"/>
-    </w:pPr>
-    <w:rPr>
-      <w:lang w:eastAsia="fr-FR"/>
-    </w:rPr>
-  </w:style>
-  <w:style w:type="paragraph" w:styleId="TM1">
-    <w:name w:val="toc 1"/>
-    <w:basedOn w:val="Normal"/>
-    <w:next w:val="Normal"/>
-    <w:autoRedefine/>
-    <w:uiPriority w:val="39"/>
-    <w:unhideWhenUsed/>
-    <w:rsid w:val="00DE1E23"/>
-    <w:pPr>
-      <w:spacing w:after="100"/>
-    </w:pPr>
-  </w:style>
-  <w:style w:type="character" w:styleId="Lienhypertexte">
-    <w:name w:val="Hyperlink"/>
-    <w:basedOn w:val="Policepardfaut"/>
-    <w:uiPriority w:val="99"/>
-    <w:unhideWhenUsed/>
-    <w:rsid w:val="00DE1E23"/>
-    <w:rPr>
-      <w:color w:val="0000FF" w:themeColor="hyperlink"/>
-      <w:u w:val="single"/>
-    </w:rPr>
-  </w:style>
-  <w:style w:type="paragraph" w:styleId="Textedebulles">
-    <w:name w:val="Balloon Text"/>
-    <w:basedOn w:val="Normal"/>
-    <w:link w:val="TextedebullesCar"/>
-    <w:uiPriority w:val="99"/>
-    <w:semiHidden/>
-    <w:unhideWhenUsed/>
-    <w:rsid w:val="00DE1E23"/>
-    <w:pPr>
-      <w:spacing w:after="0" w:line="240" w:lineRule="auto"/>
-    </w:pPr>
-    <w:rPr>
-      <w:rFonts w:ascii="Tahoma" w:hAnsi="Tahoma" w:cs="Tahoma"/>
-      <w:sz w:val="16"/>
-      <w:szCs w:val="16"/>
-    </w:rPr>
-  </w:style>
-  <w:style w:type="character" w:customStyle="1" w:styleId="TextedebullesCar">
-    <w:name w:val="Texte de bulles Car"/>
-    <w:basedOn w:val="Policepardfaut"/>
-    <w:link w:val="Textedebulles"/>
-    <w:uiPriority w:val="99"/>
-    <w:semiHidden/>
-    <w:rsid w:val="00DE1E23"/>
-    <w:rPr>
-      <w:rFonts w:ascii="Tahoma" w:hAnsi="Tahoma" w:cs="Tahoma"/>
-      <w:sz w:val="16"/>
-      <w:szCs w:val="16"/>
-    </w:rPr>
-  </w:style>
-  <w:style w:type="paragraph" w:styleId="Paragraphedeliste">
-    <w:name w:val="List Paragraph"/>
-    <w:basedOn w:val="Normal"/>
-    <w:uiPriority w:val="34"/>
-    <w:qFormat/>
-    <w:rsid w:val="00DE1E23"/>
-    <w:pPr>
-      <w:ind w:left="720"/>
-      <w:contextualSpacing/>
-    </w:pPr>
-  </w:style>
-  <w:style w:type="character" w:customStyle="1" w:styleId="Titre2Car">
-    <w:name w:val="Titre 2 Car"/>
-    <w:basedOn w:val="Policepardfaut"/>
-    <w:link w:val="Titre2"/>
-    <w:uiPriority w:val="9"/>
-    <w:rsid w:val="00DE1E23"/>
-    <w:rPr>
-      <w:rFonts w:asciiTheme="majorHAnsi" w:eastAsiaTheme="majorEastAsia" w:hAnsiTheme="majorHAnsi" w:cstheme="majorBidi"/>
-      <w:b/>
-      <w:bCs/>
-      <w:color w:val="4F81BD" w:themeColor="accent1"/>
-      <w:sz w:val="26"/>
-      <w:szCs w:val="26"/>
-    </w:rPr>
-  </w:style>
-  <w:style w:type="paragraph" w:styleId="TM2">
-    <w:name w:val="toc 2"/>
-    <w:basedOn w:val="Normal"/>
-    <w:next w:val="Normal"/>
-    <w:autoRedefine/>
-    <w:uiPriority w:val="39"/>
-    <w:unhideWhenUsed/>
-    <w:rsid w:val="00A567B6"/>
-    <w:pPr>
-      <w:spacing w:after="100"/>
-      <w:ind w:left="220"/>
-    </w:pPr>
-  </w:style>
-  <w:style w:type="table" w:styleId="Grilledutableau">
-    <w:name w:val="Table Grid"/>
-    <w:basedOn w:val="TableauNormal"/>
-    <w:uiPriority w:val="59"/>
-    <w:rsid w:val="00313A1E"/>
-    <w:pPr>
-      <w:spacing w:after="0" w:line="240" w:lineRule="auto"/>
-    </w:pPr>
-    <w:tblPr>
-      <w:tblBorders>
-        <w:top w:val="single" w:sz="4" w:space="0" w:color="auto"/>
-        <w:left w:val="single" w:sz="4" w:space="0" w:color="auto"/>
-        <w:bottom w:val="single" w:sz="4" w:space="0" w:color="auto"/>
-        <w:right w:val="single" w:sz="4" w:space="0" w:color="auto"/>
-        <w:insideH w:val="single" w:sz="4" w:space="0" w:color="auto"/>
-        <w:insideV w:val="single" w:sz="4" w:space="0" w:color="auto"/>
-      </w:tblBorders>
-    </w:tblPr>
-  </w:style>
-  <w:style w:type="paragraph" w:styleId="En-tte">
-    <w:name w:val="header"/>
-    <w:basedOn w:val="Normal"/>
-    <w:link w:val="En-tteCar"/>
-    <w:uiPriority w:val="99"/>
-    <w:unhideWhenUsed/>
-    <w:rsid w:val="00313A1E"/>
-    <w:pPr>
-      <w:tabs>
-        <w:tab w:val="center" w:pos="4536"/>
-        <w:tab w:val="right" w:pos="9072"/>
-      </w:tabs>
-      <w:spacing w:after="0" w:line="240" w:lineRule="auto"/>
-    </w:pPr>
-  </w:style>
-  <w:style w:type="character" w:customStyle="1" w:styleId="En-tteCar">
-    <w:name w:val="En-tête Car"/>
-    <w:basedOn w:val="Policepardfaut"/>
-    <w:link w:val="En-tte"/>
-    <w:uiPriority w:val="99"/>
-    <w:rsid w:val="00313A1E"/>
-  </w:style>
-  <w:style w:type="paragraph" w:styleId="Pieddepage">
-    <w:name w:val="footer"/>
-    <w:basedOn w:val="Normal"/>
-    <w:link w:val="PieddepageCar"/>
-    <w:uiPriority w:val="99"/>
-    <w:unhideWhenUsed/>
-    <w:rsid w:val="00313A1E"/>
-    <w:pPr>
-      <w:tabs>
-        <w:tab w:val="center" w:pos="4536"/>
-        <w:tab w:val="right" w:pos="9072"/>
-      </w:tabs>
-      <w:spacing w:after="0" w:line="240" w:lineRule="auto"/>
-    </w:pPr>
-  </w:style>
-  <w:style w:type="character" w:customStyle="1" w:styleId="PieddepageCar">
-    <w:name w:val="Pied de page Car"/>
-    <w:basedOn w:val="Policepardfaut"/>
-    <w:link w:val="Pieddepage"/>
-    <w:uiPriority w:val="99"/>
-    <w:rsid w:val="00313A1E"/>
-  </w:style>
-  <w:style w:type="character" w:customStyle="1" w:styleId="Titre3Car">
-    <w:name w:val="Titre 3 Car"/>
-    <w:basedOn w:val="Policepardfaut"/>
-    <w:link w:val="Titre3"/>
-    <w:uiPriority w:val="9"/>
-    <w:rsid w:val="00142D80"/>
-    <w:rPr>
-      <w:rFonts w:asciiTheme="majorHAnsi" w:eastAsiaTheme="majorEastAsia" w:hAnsiTheme="majorHAnsi" w:cstheme="majorBidi"/>
-      <w:b/>
-      <w:bCs/>
-      <w:color w:val="4F81BD" w:themeColor="accent1"/>
-    </w:rPr>
-  </w:style>
-  <w:style w:type="paragraph" w:styleId="TM3">
-    <w:name w:val="toc 3"/>
-    <w:basedOn w:val="Normal"/>
-    <w:next w:val="Normal"/>
-    <w:autoRedefine/>
-    <w:uiPriority w:val="39"/>
-    <w:unhideWhenUsed/>
-    <w:rsid w:val="000266EA"/>
-    <w:pPr>
-      <w:spacing w:after="100"/>
-      <w:ind w:left="440"/>
-    </w:pPr>
-  </w:style>
-  <w:style w:type="paragraph" w:styleId="Notedebasdepage">
-    <w:name w:val="footnote text"/>
-    <w:basedOn w:val="Normal"/>
-    <w:link w:val="NotedebasdepageCar"/>
-    <w:uiPriority w:val="99"/>
-    <w:semiHidden/>
-    <w:unhideWhenUsed/>
-    <w:rsid w:val="00F75E27"/>
-    <w:pPr>
-      <w:spacing w:after="0" w:line="240" w:lineRule="auto"/>
-    </w:pPr>
-    <w:rPr>
-      <w:sz w:val="20"/>
-      <w:szCs w:val="20"/>
-    </w:rPr>
-  </w:style>
-  <w:style w:type="character" w:customStyle="1" w:styleId="NotedebasdepageCar">
-    <w:name w:val="Note de bas de page Car"/>
-    <w:basedOn w:val="Policepardfaut"/>
-    <w:link w:val="Notedebasdepage"/>
-    <w:uiPriority w:val="99"/>
-    <w:semiHidden/>
-    <w:rsid w:val="00F75E27"/>
-    <w:rPr>
-      <w:sz w:val="20"/>
-      <w:szCs w:val="20"/>
-    </w:rPr>
-  </w:style>
-  <w:style w:type="character" w:styleId="Appelnotedebasdep">
-    <w:name w:val="footnote reference"/>
-    <w:basedOn w:val="Policepardfaut"/>
-    <w:uiPriority w:val="99"/>
-    <w:semiHidden/>
-    <w:unhideWhenUsed/>
-    <w:rsid w:val="00F75E27"/>
-    <w:rPr>
-      <w:vertAlign w:val="superscript"/>
-    </w:rPr>
-  </w:style>
-  <w:style w:type="table" w:styleId="Trameclaire-Accent1">
-    <w:name w:val="Light Shading Accent 1"/>
-    <w:basedOn w:val="TableauNormal"/>
-    <w:uiPriority w:val="60"/>
-    <w:rsid w:val="00800EBE"/>
-    <w:pPr>
-      <w:spacing w:after="0" w:line="240" w:lineRule="auto"/>
-    </w:pPr>
-    <w:rPr>
-      <w:color w:val="365F91" w:themeColor="accent1" w:themeShade="BF"/>
-    </w:rPr>
-    <w:tblPr>
-      <w:tblStyleRowBandSize w:val="1"/>
-      <w:tblStyleColBandSize w:val="1"/>
-      <w:tblBorders>
-        <w:top w:val="single" w:sz="8" w:space="0" w:color="4F81BD" w:themeColor="accent1"/>
-        <w:bottom w:val="single" w:sz="8" w:space="0" w:color="4F81BD" w:themeColor="accent1"/>
-      </w:tblBorders>
-    </w:tblPr>
-    <w:tblStylePr w:type="firstRow">
-      <w:pPr>
-        <w:spacing w:before="0" w:after="0" w:line="240" w:lineRule="auto"/>
-      </w:pPr>
-      <w:rPr>
-        <w:b/>
-        <w:bCs/>
-      </w:rPr>
-      <w:tblPr/>
-      <w:tcPr>
-        <w:tcBorders>
-          <w:top w:val="single" w:sz="8" w:space="0" w:color="4F81BD" w:themeColor="accent1"/>
-          <w:left w:val="nil"/>
-          <w:bottom w:val="single" w:sz="8" w:space="0" w:color="4F81BD" w:themeColor="accent1"/>
-          <w:right w:val="nil"/>
-          <w:insideH w:val="nil"/>
-          <w:insideV w:val="nil"/>
-        </w:tcBorders>
-      </w:tcPr>
-    </w:tblStylePr>
-    <w:tblStylePr w:type="lastRow">
-      <w:pPr>
-        <w:spacing w:before="0" w:after="0" w:line="240" w:lineRule="auto"/>
-      </w:pPr>
-      <w:rPr>
-        <w:b/>
-        <w:bCs/>
-      </w:rPr>
-      <w:tblPr/>
-      <w:tcPr>
-        <w:tcBorders>
-          <w:top w:val="single" w:sz="8" w:space="0" w:color="4F81BD" w:themeColor="accent1"/>
-          <w:left w:val="nil"/>
-          <w:bottom w:val="single" w:sz="8" w:space="0" w:color="4F81BD" w:themeColor="accent1"/>
-          <w:right w:val="nil"/>
-          <w:insideH w:val="nil"/>
-          <w:insideV w:val="nil"/>
-        </w:tcBorders>
-      </w:tcPr>
-    </w:tblStylePr>
-    <w:tblStylePr w:type="firstCol">
-      <w:rPr>
-        <w:b/>
-        <w:bCs/>
-      </w:rPr>
-    </w:tblStylePr>
-    <w:tblStylePr w:type="lastCol">
-      <w:rPr>
-        <w:b/>
-        <w:bCs/>
-      </w:rPr>
-    </w:tblStylePr>
-    <w:tblStylePr w:type="band1Vert">
-      <w:tblPr/>
-      <w:tcPr>
-        <w:tcBorders>
-          <w:left w:val="nil"/>
-          <w:right w:val="nil"/>
-          <w:insideH w:val="nil"/>
-          <w:insideV w:val="nil"/>
-        </w:tcBorders>
-        <w:shd w:val="clear" w:color="auto" w:fill="D3DFEE" w:themeFill="accent1" w:themeFillTint="3F"/>
-      </w:tcPr>
-    </w:tblStylePr>
-    <w:tblStylePr w:type="band1Horz">
-      <w:tblPr/>
-      <w:tcPr>
-        <w:tcBorders>
-          <w:left w:val="nil"/>
-          <w:right w:val="nil"/>
-          <w:insideH w:val="nil"/>
-          <w:insideV w:val="nil"/>
-        </w:tcBorders>
-        <w:shd w:val="clear" w:color="auto" w:fill="D3DFEE" w:themeFill="accent1" w:themeFillTint="3F"/>
-      </w:tcPr>
-    </w:tblStylePr>
-  </w:style>
-  <w:style w:type="table" w:styleId="Trameclaire-Accent2">
-    <w:name w:val="Light Shading Accent 2"/>
-    <w:basedOn w:val="TableauNormal"/>
-    <w:uiPriority w:val="60"/>
-    <w:rsid w:val="006449DF"/>
-    <w:pPr>
-      <w:spacing w:after="0" w:line="240" w:lineRule="auto"/>
-    </w:pPr>
-    <w:rPr>
-      <w:color w:val="943634" w:themeColor="accent2" w:themeShade="BF"/>
-    </w:rPr>
-    <w:tblPr>
-      <w:tblStyleRowBandSize w:val="1"/>
-      <w:tblStyleColBandSize w:val="1"/>
-      <w:tblBorders>
-        <w:top w:val="single" w:sz="8" w:space="0" w:color="C0504D" w:themeColor="accent2"/>
-        <w:bottom w:val="single" w:sz="8" w:space="0" w:color="C0504D" w:themeColor="accent2"/>
-      </w:tblBorders>
-    </w:tblPr>
-    <w:tblStylePr w:type="firstRow">
-      <w:pPr>
-        <w:spacing w:before="0" w:after="0" w:line="240" w:lineRule="auto"/>
-      </w:pPr>
-      <w:rPr>
-        <w:b/>
-        <w:bCs/>
-      </w:rPr>
-      <w:tblPr/>
-      <w:tcPr>
-        <w:tcBorders>
-          <w:top w:val="single" w:sz="8" w:space="0" w:color="C0504D" w:themeColor="accent2"/>
-          <w:left w:val="nil"/>
-          <w:bottom w:val="single" w:sz="8" w:space="0" w:color="C0504D" w:themeColor="accent2"/>
-          <w:right w:val="nil"/>
-          <w:insideH w:val="nil"/>
-          <w:insideV w:val="nil"/>
-        </w:tcBorders>
-      </w:tcPr>
-    </w:tblStylePr>
-    <w:tblStylePr w:type="lastRow">
-      <w:pPr>
-        <w:spacing w:before="0" w:after="0" w:line="240" w:lineRule="auto"/>
-      </w:pPr>
-      <w:rPr>
-        <w:b/>
-        <w:bCs/>
-      </w:rPr>
-      <w:tblPr/>
-      <w:tcPr>
-        <w:tcBorders>
-          <w:top w:val="single" w:sz="8" w:space="0" w:color="C0504D" w:themeColor="accent2"/>
-          <w:left w:val="nil"/>
-          <w:bottom w:val="single" w:sz="8" w:space="0" w:color="C0504D" w:themeColor="accent2"/>
-          <w:right w:val="nil"/>
-          <w:insideH w:val="nil"/>
-          <w:insideV w:val="nil"/>
-        </w:tcBorders>
-      </w:tcPr>
-    </w:tblStylePr>
-    <w:tblStylePr w:type="firstCol">
-      <w:rPr>
-        <w:b/>
-        <w:bCs/>
-      </w:rPr>
-    </w:tblStylePr>
-    <w:tblStylePr w:type="lastCol">
-      <w:rPr>
-        <w:b/>
-        <w:bCs/>
-      </w:rPr>
-    </w:tblStylePr>
-    <w:tblStylePr w:type="band1Vert">
-      <w:tblPr/>
-      <w:tcPr>
-        <w:tcBorders>
-          <w:left w:val="nil"/>
-          <w:right w:val="nil"/>
-          <w:insideH w:val="nil"/>
-          <w:insideV w:val="nil"/>
-        </w:tcBorders>
-        <w:shd w:val="clear" w:color="auto" w:fill="EFD3D2" w:themeFill="accent2" w:themeFillTint="3F"/>
-      </w:tcPr>
-    </w:tblStylePr>
-    <w:tblStylePr w:type="band1Horz">
-      <w:tblPr/>
-      <w:tcPr>
-        <w:tcBorders>
-          <w:left w:val="nil"/>
-          <w:right w:val="nil"/>
-          <w:insideH w:val="nil"/>
-          <w:insideV w:val="nil"/>
-        </w:tcBorders>
-        <w:shd w:val="clear" w:color="auto" w:fill="EFD3D2" w:themeFill="accent2" w:themeFillTint="3F"/>
-      </w:tcPr>
-    </w:tblStylePr>
-  </w:style>
-  <w:style w:type="paragraph" w:styleId="NormalWeb">
-    <w:name w:val="Normal (Web)"/>
-    <w:basedOn w:val="Normal"/>
-    <w:uiPriority w:val="99"/>
-    <w:semiHidden/>
-    <w:unhideWhenUsed/>
-    <w:rsid w:val="00D5555D"/>
-    <w:pPr>
-      <w:spacing w:before="100" w:beforeAutospacing="1" w:after="100" w:afterAutospacing="1" w:line="240" w:lineRule="auto"/>
-    </w:pPr>
-    <w:rPr>
-      <w:rFonts w:ascii="Times New Roman" w:eastAsia="Times New Roman" w:hAnsi="Times New Roman" w:cs="Times New Roman"/>
-      <w:sz w:val="24"/>
-      <w:szCs w:val="24"/>
-      <w:lang w:eastAsia="fr-FR"/>
-    </w:rPr>
-  </w:style>
-</w:styles>
-</file>
-
 <file path=word/theme/theme1.xml><?xml version="1.0" encoding="utf-8"?>
 <a:theme xmlns:a="http://schemas.openxmlformats.org/drawingml/2006/main" name="Thème Office">
   <a:themeElements>

</xml_diff>

<commit_message>
Ajout de la fonction display
</commit_message>
<xml_diff>
--- a/Ressources/Projet2 - Graphe.docx
+++ b/Ressources/Projet2 - Graphe.docx
@@ -8,10 +8,18 @@
       </w:pPr>
       <w:bookmarkStart w:id="0" w:name="_Toc408408597"/>
       <w:r>
-        <w:t>Projet C++</w:t>
-      </w:r>
-      <w:r>
-        <w:t xml:space="preserve">: </w:t>
+        <w:t xml:space="preserve">Projet </w:t>
+      </w:r>
+      <w:proofErr w:type="gramStart"/>
+      <w:r>
+        <w:t>C++</w:t>
+      </w:r>
+      <w:r>
+        <w:t>:</w:t>
+      </w:r>
+      <w:proofErr w:type="gramEnd"/>
+      <w:r>
+        <w:t xml:space="preserve"> </w:t>
       </w:r>
       <w:bookmarkEnd w:id="0"/>
       <w:r>
@@ -135,7 +143,7 @@
           </mc:Choice>
           <mc:Fallback>
             <w:pict>
-              <v:line w14:anchorId="68835FB7" id="Connecteur droit 12" o:spid="_x0000_s1026" style="position:absolute;z-index:251663360;visibility:visible;mso-wrap-style:square;mso-wrap-distance-left:9pt;mso-wrap-distance-top:0;mso-wrap-distance-right:9pt;mso-wrap-distance-bottom:0;mso-position-horizontal:absolute;mso-position-horizontal-relative:text;mso-position-vertical:absolute;mso-position-vertical-relative:text" from="-1.1pt,12.35pt" to="489.4pt,13.1pt" o:gfxdata="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" strokecolor="#4579b8 [3044]"/>
+              <v:line w14:anchorId="6351C7AF" id="Connecteur droit 12" o:spid="_x0000_s1026" style="position:absolute;z-index:251663360;visibility:visible;mso-wrap-style:square;mso-wrap-distance-left:9pt;mso-wrap-distance-top:0;mso-wrap-distance-right:9pt;mso-wrap-distance-bottom:0;mso-position-horizontal:absolute;mso-position-horizontal-relative:text;mso-position-vertical:absolute;mso-position-vertical-relative:text" from="-1.1pt,12.35pt" to="489.4pt,13.1pt" o:gfxdata="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" strokecolor="#4579b8 [3044]"/>
             </w:pict>
           </mc:Fallback>
         </mc:AlternateContent>
@@ -373,7 +381,25 @@
           <w:sz w:val="24"/>
           <w:szCs w:val="24"/>
         </w:rPr>
-        <w:t>G=[S,A]</w:t>
+        <w:t>G=[</w:t>
+      </w:r>
+      <w:proofErr w:type="gramStart"/>
+      <w:r>
+        <w:rPr>
+          <w:i/>
+          <w:sz w:val="24"/>
+          <w:szCs w:val="24"/>
+        </w:rPr>
+        <w:t>S,A</w:t>
+      </w:r>
+      <w:proofErr w:type="gramEnd"/>
+      <w:r>
+        <w:rPr>
+          <w:i/>
+          <w:sz w:val="24"/>
+          <w:szCs w:val="24"/>
+        </w:rPr>
+        <w:t>]</w:t>
       </w:r>
       <w:r>
         <w:rPr>
@@ -654,7 +680,7 @@
                 <v:shape id="_x0000_i1025" type="#_x0000_t75" style="width:116.25pt;height:108.75pt" o:ole="">
                   <v:imagedata r:id="rId8" o:title=""/>
                 </v:shape>
-                <o:OLEObject Type="Embed" ProgID="Visio.Drawing.11" ShapeID="_x0000_i1025" DrawAspect="Content" ObjectID="_1682688018" r:id="rId9"/>
+                <o:OLEObject Type="Embed" ProgID="Visio.Drawing.11" ShapeID="_x0000_i1025" DrawAspect="Content" ObjectID="_1683035301" r:id="rId9"/>
               </w:object>
             </w:r>
           </w:p>
@@ -701,7 +727,7 @@
                 <v:shape id="_x0000_i1026" type="#_x0000_t75" style="width:120pt;height:110.25pt" o:ole="">
                   <v:imagedata r:id="rId10" o:title=""/>
                 </v:shape>
-                <o:OLEObject Type="Embed" ProgID="Visio.Drawing.11" ShapeID="_x0000_i1026" DrawAspect="Content" ObjectID="_1682688019" r:id="rId11"/>
+                <o:OLEObject Type="Embed" ProgID="Visio.Drawing.11" ShapeID="_x0000_i1026" DrawAspect="Content" ObjectID="_1683035302" r:id="rId11"/>
               </w:object>
             </w:r>
           </w:p>
@@ -939,7 +965,7 @@
           <v:shape id="_x0000_i1027" type="#_x0000_t75" style="width:169.5pt;height:125.25pt" o:ole="">
             <v:imagedata r:id="rId14" o:title=""/>
           </v:shape>
-          <o:OLEObject Type="Embed" ProgID="Visio.Drawing.11" ShapeID="_x0000_i1027" DrawAspect="Content" ObjectID="_1682688020" r:id="rId15"/>
+          <o:OLEObject Type="Embed" ProgID="Visio.Drawing.11" ShapeID="_x0000_i1027" DrawAspect="Content" ObjectID="_1683035303" r:id="rId15"/>
         </w:object>
       </w:r>
     </w:p>
@@ -993,7 +1019,15 @@
           <w:sz w:val="24"/>
           <w:szCs w:val="24"/>
         </w:rPr>
-        <w:t>Dans ce projet tuteuré, nous allons mettre en place toutes les classes permettant de créer, modifier et accéder à un graphe</w:t>
+        <w:t xml:space="preserve">Dans ce projet tuteuré, nous allons mettre en place toutes les classes permettant de créer, modifier et accéder à </w:t>
+      </w:r>
+      <w:proofErr w:type="gramStart"/>
+      <w:r>
+        <w:rPr>
+          <w:sz w:val="24"/>
+          <w:szCs w:val="24"/>
+        </w:rPr>
+        <w:t>un graphe</w:t>
       </w:r>
       <w:r>
         <w:rPr>
@@ -1002,6 +1036,7 @@
         </w:rPr>
         <w:t xml:space="preserve"> orientés</w:t>
       </w:r>
+      <w:proofErr w:type="gramEnd"/>
       <w:r>
         <w:rPr>
           <w:sz w:val="24"/>
@@ -1345,7 +1380,7 @@
           <v:shape id="_x0000_i1028" type="#_x0000_t75" style="width:362.25pt;height:218.25pt" o:ole="">
             <v:imagedata r:id="rId16" o:title=""/>
           </v:shape>
-          <o:OLEObject Type="Embed" ProgID="Visio.Drawing.11" ShapeID="_x0000_i1028" DrawAspect="Content" ObjectID="_1682688021" r:id="rId17"/>
+          <o:OLEObject Type="Embed" ProgID="Visio.Drawing.11" ShapeID="_x0000_i1028" DrawAspect="Content" ObjectID="_1683035304" r:id="rId17"/>
         </w:object>
       </w:r>
     </w:p>
@@ -1409,7 +1444,16 @@
           <w:szCs w:val="24"/>
           <w:vertAlign w:val="subscript"/>
         </w:rPr>
-        <w:t>1 </w:t>
+        <w:t>1</w:t>
+      </w:r>
+      <w:proofErr w:type="gramStart"/>
+      <w:r>
+        <w:rPr>
+          <w:sz w:val="24"/>
+          <w:szCs w:val="24"/>
+          <w:vertAlign w:val="subscript"/>
+        </w:rPr>
+        <w:t> </w:t>
       </w:r>
       <w:r>
         <w:rPr>
@@ -1418,6 +1462,7 @@
         </w:rPr>
         <w:t>;s</w:t>
       </w:r>
+      <w:proofErr w:type="gramEnd"/>
       <w:r>
         <w:rPr>
           <w:sz w:val="24"/>
@@ -1668,12 +1713,14 @@
         <w:rPr>
           <w:sz w:val="24"/>
           <w:szCs w:val="24"/>
-        </w:rPr>
-      </w:pPr>
-      <w:r>
-        <w:rPr>
-          <w:sz w:val="24"/>
-          <w:szCs w:val="24"/>
+          <w:highlight w:val="yellow"/>
+        </w:rPr>
+      </w:pPr>
+      <w:r>
+        <w:rPr>
+          <w:sz w:val="24"/>
+          <w:szCs w:val="24"/>
+          <w:highlight w:val="yellow"/>
         </w:rPr>
         <w:t xml:space="preserve">De créer des objets </w:t>
       </w:r>
@@ -1681,6 +1728,7 @@
         <w:rPr>
           <w:sz w:val="24"/>
           <w:szCs w:val="24"/>
+          <w:highlight w:val="yellow"/>
         </w:rPr>
         <w:t>graphe,</w:t>
       </w:r>
@@ -1696,12 +1744,14 @@
         <w:rPr>
           <w:sz w:val="24"/>
           <w:szCs w:val="24"/>
-        </w:rPr>
-      </w:pPr>
-      <w:r>
-        <w:rPr>
-          <w:sz w:val="24"/>
-          <w:szCs w:val="24"/>
+          <w:highlight w:val="yellow"/>
+        </w:rPr>
+      </w:pPr>
+      <w:r>
+        <w:rPr>
+          <w:sz w:val="24"/>
+          <w:szCs w:val="24"/>
+          <w:highlight w:val="yellow"/>
         </w:rPr>
         <w:t xml:space="preserve">De faire des opérations </w:t>
       </w:r>
@@ -1709,6 +1759,7 @@
         <w:rPr>
           <w:sz w:val="24"/>
           <w:szCs w:val="24"/>
+          <w:highlight w:val="yellow"/>
         </w:rPr>
         <w:t>« élémentaires »</w:t>
       </w:r>
@@ -1716,6 +1767,7 @@
         <w:rPr>
           <w:sz w:val="24"/>
           <w:szCs w:val="24"/>
+          <w:highlight w:val="yellow"/>
         </w:rPr>
         <w:t xml:space="preserve"> sur </w:t>
       </w:r>
@@ -1723,6 +1775,7 @@
         <w:rPr>
           <w:sz w:val="24"/>
           <w:szCs w:val="24"/>
+          <w:highlight w:val="yellow"/>
         </w:rPr>
         <w:t>un graphe</w:t>
       </w:r>
@@ -1730,6 +1783,7 @@
         <w:rPr>
           <w:sz w:val="24"/>
           <w:szCs w:val="24"/>
+          <w:highlight w:val="yellow"/>
         </w:rPr>
         <w:t xml:space="preserve">, </w:t>
       </w:r>
@@ -1745,12 +1799,14 @@
         <w:rPr>
           <w:sz w:val="24"/>
           <w:szCs w:val="24"/>
-        </w:rPr>
-      </w:pPr>
-      <w:r>
-        <w:rPr>
-          <w:sz w:val="24"/>
-          <w:szCs w:val="24"/>
+          <w:highlight w:val="yellow"/>
+        </w:rPr>
+      </w:pPr>
+      <w:r>
+        <w:rPr>
+          <w:sz w:val="24"/>
+          <w:szCs w:val="24"/>
+          <w:highlight w:val="yellow"/>
         </w:rPr>
         <w:t>Ajouter/modifier/supprimer un sommet au graphe,</w:t>
       </w:r>
@@ -1766,12 +1822,14 @@
         <w:rPr>
           <w:sz w:val="24"/>
           <w:szCs w:val="24"/>
-        </w:rPr>
-      </w:pPr>
-      <w:r>
-        <w:rPr>
-          <w:sz w:val="24"/>
-          <w:szCs w:val="24"/>
+          <w:highlight w:val="yellow"/>
+        </w:rPr>
+      </w:pPr>
+      <w:r>
+        <w:rPr>
+          <w:sz w:val="24"/>
+          <w:szCs w:val="24"/>
+          <w:highlight w:val="yellow"/>
         </w:rPr>
         <w:t xml:space="preserve">Ajouter/modifier/supprimer un arc du </w:t>
       </w:r>
@@ -1780,6 +1838,7 @@
         <w:rPr>
           <w:sz w:val="24"/>
           <w:szCs w:val="24"/>
+          <w:highlight w:val="yellow"/>
         </w:rPr>
         <w:t>graphe</w:t>
       </w:r>
@@ -1788,6 +1847,7 @@
         <w:rPr>
           <w:sz w:val="24"/>
           <w:szCs w:val="24"/>
+          <w:highlight w:val="yellow"/>
         </w:rPr>
         <w:t>,</w:t>
       </w:r>
@@ -1803,12 +1863,14 @@
         <w:rPr>
           <w:sz w:val="24"/>
           <w:szCs w:val="24"/>
-        </w:rPr>
-      </w:pPr>
-      <w:r>
-        <w:rPr>
-          <w:sz w:val="24"/>
-          <w:szCs w:val="24"/>
+          <w:highlight w:val="yellow"/>
+        </w:rPr>
+      </w:pPr>
+      <w:r>
+        <w:rPr>
+          <w:sz w:val="24"/>
+          <w:szCs w:val="24"/>
+          <w:highlight w:val="yellow"/>
         </w:rPr>
         <w:t xml:space="preserve">Afficher à l’écran </w:t>
       </w:r>
@@ -1816,6 +1878,7 @@
         <w:rPr>
           <w:sz w:val="24"/>
           <w:szCs w:val="24"/>
+          <w:highlight w:val="yellow"/>
         </w:rPr>
         <w:t>un graphe.</w:t>
       </w:r>
@@ -2250,6 +2313,7 @@
         </w:rPr>
         <w:t>Sommets</w:t>
       </w:r>
+      <w:proofErr w:type="gramStart"/>
       <w:r>
         <w:rPr>
           <w:sz w:val="24"/>
@@ -2257,6 +2321,7 @@
         </w:rPr>
         <w:t>=[</w:t>
       </w:r>
+      <w:proofErr w:type="gramEnd"/>
     </w:p>
     <w:p>
       <w:pPr>
@@ -2478,8 +2543,17 @@
           <w:sz w:val="24"/>
           <w:szCs w:val="24"/>
         </w:rPr>
-        <w:t>Arcs=[</w:t>
-      </w:r>
+        <w:t>Arcs</w:t>
+      </w:r>
+      <w:proofErr w:type="gramStart"/>
+      <w:r>
+        <w:rPr>
+          <w:sz w:val="24"/>
+          <w:szCs w:val="24"/>
+        </w:rPr>
+        <w:t>=[</w:t>
+      </w:r>
+      <w:proofErr w:type="gramEnd"/>
     </w:p>
     <w:p>
       <w:pPr>
@@ -2821,6 +2895,7 @@
         </w:rPr>
         <w:t>Sommets</w:t>
       </w:r>
+      <w:proofErr w:type="gramStart"/>
       <w:r>
         <w:rPr>
           <w:sz w:val="24"/>
@@ -2828,6 +2903,7 @@
         </w:rPr>
         <w:t>=[</w:t>
       </w:r>
+      <w:proofErr w:type="gramEnd"/>
     </w:p>
     <w:p>
       <w:pPr>
@@ -2955,8 +3031,17 @@
           <w:sz w:val="24"/>
           <w:szCs w:val="24"/>
         </w:rPr>
-        <w:t>Arcs=[</w:t>
-      </w:r>
+        <w:t>Arcs</w:t>
+      </w:r>
+      <w:proofErr w:type="gramStart"/>
+      <w:r>
+        <w:rPr>
+          <w:sz w:val="24"/>
+          <w:szCs w:val="24"/>
+        </w:rPr>
+        <w:t>=[</w:t>
+      </w:r>
+      <w:proofErr w:type="gramEnd"/>
     </w:p>
     <w:p>
       <w:pPr>
@@ -5525,7 +5610,7 @@
     <w:lsdException w:name="Table Web 2" w:semiHidden="1" w:unhideWhenUsed="1"/>
     <w:lsdException w:name="Table Web 3" w:semiHidden="1" w:unhideWhenUsed="1"/>
     <w:lsdException w:name="Balloon Text" w:semiHidden="1" w:unhideWhenUsed="1"/>
-    <w:lsdException w:name="Table Grid" w:semiHidden="1" w:uiPriority="59" w:unhideWhenUsed="1"/>
+    <w:lsdException w:name="Table Grid" w:uiPriority="59"/>
     <w:lsdException w:name="Table Theme" w:semiHidden="1" w:unhideWhenUsed="1"/>
     <w:lsdException w:name="Placeholder Text" w:semiHidden="1"/>
     <w:lsdException w:name="No Spacing" w:uiPriority="1" w:qFormat="1"/>

</xml_diff>